<commit_message>
# Optimized model for training: 1) Reduced precision from float32 to bfloat16 2) compiled model using torch.compile(model) 3) Substituted attention layer operations with flash attention routine 4) Subsituted not so nice numbers (e.g., 50257), for much nicer ones (e.g. 50304=2^7*393)
#Added gradient clipping
</commit_message>
<xml_diff>
--- a/gpt2 diary.docx
+++ b/gpt2 diary.docx
@@ -34,7 +34,15 @@
     </w:p>
     <w:p>
       <w:r>
-        <w:t>For creating the next token, you make it go through a linear normalization layer, and let the residue go through, then self attention + residue, la</w:t>
+        <w:t xml:space="preserve">For creating the next token, you make it go through a linear normalization layer, and let the residue go through, then </w:t>
+      </w:r>
+      <w:proofErr w:type="spellStart"/>
+      <w:r>
+        <w:t>self attention</w:t>
+      </w:r>
+      <w:proofErr w:type="spellEnd"/>
+      <w:r>
+        <w:t xml:space="preserve"> + residue, la</w:t>
       </w:r>
       <w:r>
         <w:t>y</w:t>
@@ -50,7 +58,7 @@
           <w:noProof/>
         </w:rPr>
         <w:drawing>
-          <wp:anchor distT="0" distB="0" distL="114300" distR="114300" simplePos="0" relativeHeight="251659264" behindDoc="0" locked="0" layoutInCell="1" allowOverlap="1" wp14:anchorId="067327E6" wp14:editId="1828BF69">
+          <wp:anchor distT="0" distB="0" distL="114300" distR="114300" simplePos="0" relativeHeight="251659264" behindDoc="0" locked="0" layoutInCell="1" allowOverlap="1" wp14:anchorId="067327E6" wp14:editId="5A43224B">
             <wp:simplePos x="0" y="0"/>
             <wp:positionH relativeFrom="column">
               <wp:posOffset>3208383</wp:posOffset>
@@ -381,11 +389,47 @@
                                 <w:lang w:val="es-ES"/>
                               </w:rPr>
                             </w:pPr>
+                            <w:proofErr w:type="spellStart"/>
                             <w:r>
                               <w:rPr>
                                 <w:lang w:val="es-ES"/>
                               </w:rPr>
-                              <w:t>Multilayer perceptrón (4x expansion, GELU, 0.25x projection)</w:t>
+                              <w:t>Multilayer</w:t>
+                            </w:r>
+                            <w:proofErr w:type="spellEnd"/>
+                            <w:r>
+                              <w:rPr>
+                                <w:lang w:val="es-ES"/>
+                              </w:rPr>
+                              <w:t xml:space="preserve"> perceptrón (4x </w:t>
+                            </w:r>
+                            <w:proofErr w:type="spellStart"/>
+                            <w:r>
+                              <w:rPr>
+                                <w:lang w:val="es-ES"/>
+                              </w:rPr>
+                              <w:t>expansion</w:t>
+                            </w:r>
+                            <w:proofErr w:type="spellEnd"/>
+                            <w:r>
+                              <w:rPr>
+                                <w:lang w:val="es-ES"/>
+                              </w:rPr>
+                              <w:t xml:space="preserve">, GELU, 0.25x </w:t>
+                            </w:r>
+                            <w:proofErr w:type="spellStart"/>
+                            <w:r>
+                              <w:rPr>
+                                <w:lang w:val="es-ES"/>
+                              </w:rPr>
+                              <w:t>projection</w:t>
+                            </w:r>
+                            <w:proofErr w:type="spellEnd"/>
+                            <w:r>
+                              <w:rPr>
+                                <w:lang w:val="es-ES"/>
+                              </w:rPr>
+                              <w:t>)</w:t>
                             </w:r>
                           </w:p>
                         </w:txbxContent>
@@ -420,11 +464,47 @@
                           <w:lang w:val="es-ES"/>
                         </w:rPr>
                       </w:pPr>
+                      <w:proofErr w:type="spellStart"/>
                       <w:r>
                         <w:rPr>
                           <w:lang w:val="es-ES"/>
                         </w:rPr>
-                        <w:t>Multilayer perceptrón (4x expansion, GELU, 0.25x projection)</w:t>
+                        <w:t>Multilayer</w:t>
+                      </w:r>
+                      <w:proofErr w:type="spellEnd"/>
+                      <w:r>
+                        <w:rPr>
+                          <w:lang w:val="es-ES"/>
+                        </w:rPr>
+                        <w:t xml:space="preserve"> perceptrón (4x </w:t>
+                      </w:r>
+                      <w:proofErr w:type="spellStart"/>
+                      <w:r>
+                        <w:rPr>
+                          <w:lang w:val="es-ES"/>
+                        </w:rPr>
+                        <w:t>expansion</w:t>
+                      </w:r>
+                      <w:proofErr w:type="spellEnd"/>
+                      <w:r>
+                        <w:rPr>
+                          <w:lang w:val="es-ES"/>
+                        </w:rPr>
+                        <w:t xml:space="preserve">, GELU, 0.25x </w:t>
+                      </w:r>
+                      <w:proofErr w:type="spellStart"/>
+                      <w:r>
+                        <w:rPr>
+                          <w:lang w:val="es-ES"/>
+                        </w:rPr>
+                        <w:t>projection</w:t>
+                      </w:r>
+                      <w:proofErr w:type="spellEnd"/>
+                      <w:r>
+                        <w:rPr>
+                          <w:lang w:val="es-ES"/>
+                        </w:rPr>
+                        <w:t>)</w:t>
                       </w:r>
                     </w:p>
                   </w:txbxContent>
@@ -483,12 +563,28 @@
                                 <w:lang w:val="es-ES"/>
                               </w:rPr>
                             </w:pPr>
+                            <w:proofErr w:type="spellStart"/>
                             <w:r>
                               <w:rPr>
                                 <w:lang w:val="es-ES"/>
                               </w:rPr>
-                              <w:t>Attention layer</w:t>
+                              <w:t>Attention</w:t>
                             </w:r>
+                            <w:proofErr w:type="spellEnd"/>
+                            <w:r>
+                              <w:rPr>
+                                <w:lang w:val="es-ES"/>
+                              </w:rPr>
+                              <w:t xml:space="preserve"> </w:t>
+                            </w:r>
+                            <w:proofErr w:type="spellStart"/>
+                            <w:r>
+                              <w:rPr>
+                                <w:lang w:val="es-ES"/>
+                              </w:rPr>
+                              <w:t>layer</w:t>
+                            </w:r>
+                            <w:proofErr w:type="spellEnd"/>
                           </w:p>
                         </w:txbxContent>
                       </wps:txbx>
@@ -518,12 +614,28 @@
                           <w:lang w:val="es-ES"/>
                         </w:rPr>
                       </w:pPr>
+                      <w:proofErr w:type="spellStart"/>
                       <w:r>
                         <w:rPr>
                           <w:lang w:val="es-ES"/>
                         </w:rPr>
-                        <w:t>Attention layer</w:t>
+                        <w:t>Attention</w:t>
                       </w:r>
+                      <w:proofErr w:type="spellEnd"/>
+                      <w:r>
+                        <w:rPr>
+                          <w:lang w:val="es-ES"/>
+                        </w:rPr>
+                        <w:t xml:space="preserve"> </w:t>
+                      </w:r>
+                      <w:proofErr w:type="spellStart"/>
+                      <w:r>
+                        <w:rPr>
+                          <w:lang w:val="es-ES"/>
+                        </w:rPr>
+                        <w:t>layer</w:t>
+                      </w:r>
+                      <w:proofErr w:type="spellEnd"/>
                     </w:p>
                   </w:txbxContent>
                 </v:textbox>
@@ -583,14 +695,34 @@
                                 <w:lang w:val="es-ES"/>
                               </w:rPr>
                             </w:pPr>
+                            <w:proofErr w:type="spellStart"/>
                             <w:r>
                               <w:rPr>
                                 <w:sz w:val="20"/>
                                 <w:szCs w:val="20"/>
                                 <w:lang w:val="es-ES"/>
                               </w:rPr>
-                              <w:t>Normalization layer</w:t>
+                              <w:t>Normalization</w:t>
                             </w:r>
+                            <w:proofErr w:type="spellEnd"/>
+                            <w:r>
+                              <w:rPr>
+                                <w:sz w:val="20"/>
+                                <w:szCs w:val="20"/>
+                                <w:lang w:val="es-ES"/>
+                              </w:rPr>
+                              <w:t xml:space="preserve"> </w:t>
+                            </w:r>
+                            <w:proofErr w:type="spellStart"/>
+                            <w:r>
+                              <w:rPr>
+                                <w:sz w:val="20"/>
+                                <w:szCs w:val="20"/>
+                                <w:lang w:val="es-ES"/>
+                              </w:rPr>
+                              <w:t>layer</w:t>
+                            </w:r>
+                            <w:proofErr w:type="spellEnd"/>
                           </w:p>
                         </w:txbxContent>
                       </wps:txbx>
@@ -625,14 +757,34 @@
                           <w:lang w:val="es-ES"/>
                         </w:rPr>
                       </w:pPr>
+                      <w:proofErr w:type="spellStart"/>
                       <w:r>
                         <w:rPr>
                           <w:sz w:val="20"/>
                           <w:szCs w:val="20"/>
                           <w:lang w:val="es-ES"/>
                         </w:rPr>
-                        <w:t>Normalization layer</w:t>
+                        <w:t>Normalization</w:t>
                       </w:r>
+                      <w:proofErr w:type="spellEnd"/>
+                      <w:r>
+                        <w:rPr>
+                          <w:sz w:val="20"/>
+                          <w:szCs w:val="20"/>
+                          <w:lang w:val="es-ES"/>
+                        </w:rPr>
+                        <w:t xml:space="preserve"> </w:t>
+                      </w:r>
+                      <w:proofErr w:type="spellStart"/>
+                      <w:r>
+                        <w:rPr>
+                          <w:sz w:val="20"/>
+                          <w:szCs w:val="20"/>
+                          <w:lang w:val="es-ES"/>
+                        </w:rPr>
+                        <w:t>layer</w:t>
+                      </w:r>
+                      <w:proofErr w:type="spellEnd"/>
                     </w:p>
                   </w:txbxContent>
                 </v:textbox>
@@ -692,14 +844,34 @@
                                 <w:lang w:val="es-ES"/>
                               </w:rPr>
                             </w:pPr>
+                            <w:proofErr w:type="spellStart"/>
                             <w:r>
                               <w:rPr>
                                 <w:sz w:val="20"/>
                                 <w:szCs w:val="20"/>
                                 <w:lang w:val="es-ES"/>
                               </w:rPr>
-                              <w:t>Normalization layer</w:t>
+                              <w:t>Normalization</w:t>
                             </w:r>
+                            <w:proofErr w:type="spellEnd"/>
+                            <w:r>
+                              <w:rPr>
+                                <w:sz w:val="20"/>
+                                <w:szCs w:val="20"/>
+                                <w:lang w:val="es-ES"/>
+                              </w:rPr>
+                              <w:t xml:space="preserve"> </w:t>
+                            </w:r>
+                            <w:proofErr w:type="spellStart"/>
+                            <w:r>
+                              <w:rPr>
+                                <w:sz w:val="20"/>
+                                <w:szCs w:val="20"/>
+                                <w:lang w:val="es-ES"/>
+                              </w:rPr>
+                              <w:t>layer</w:t>
+                            </w:r>
+                            <w:proofErr w:type="spellEnd"/>
                           </w:p>
                         </w:txbxContent>
                       </wps:txbx>
@@ -734,14 +906,34 @@
                           <w:lang w:val="es-ES"/>
                         </w:rPr>
                       </w:pPr>
+                      <w:proofErr w:type="spellStart"/>
                       <w:r>
                         <w:rPr>
                           <w:sz w:val="20"/>
                           <w:szCs w:val="20"/>
                           <w:lang w:val="es-ES"/>
                         </w:rPr>
-                        <w:t>Normalization layer</w:t>
+                        <w:t>Normalization</w:t>
                       </w:r>
+                      <w:proofErr w:type="spellEnd"/>
+                      <w:r>
+                        <w:rPr>
+                          <w:sz w:val="20"/>
+                          <w:szCs w:val="20"/>
+                          <w:lang w:val="es-ES"/>
+                        </w:rPr>
+                        <w:t xml:space="preserve"> </w:t>
+                      </w:r>
+                      <w:proofErr w:type="spellStart"/>
+                      <w:r>
+                        <w:rPr>
+                          <w:sz w:val="20"/>
+                          <w:szCs w:val="20"/>
+                          <w:lang w:val="es-ES"/>
+                        </w:rPr>
+                        <w:t>layer</w:t>
+                      </w:r>
+                      <w:proofErr w:type="spellEnd"/>
                     </w:p>
                   </w:txbxContent>
                 </v:textbox>
@@ -889,7 +1081,39 @@
                               <w:t xml:space="preserve"> (</w:t>
                             </w:r>
                             <w:r>
-                              <w:t>Each token is represented by a position in a 768 dimensional space. There are in total 65257 different tokens, 256 represent the basic 1 byte characters [extended ASCII], 1 stop string character and 50000 combinations of the basic characters [for example: “the ”, “or ” are likely tokens]</w:t>
+                              <w:t xml:space="preserve">Each token is represented by a position in a </w:t>
+                            </w:r>
+                            <w:proofErr w:type="gramStart"/>
+                            <w:r>
+                              <w:t>768 dimensional</w:t>
+                            </w:r>
+                            <w:proofErr w:type="gramEnd"/>
+                            <w:r>
+                              <w:t xml:space="preserve"> space. There are in total 65257 different tokens, 256 represent the basic </w:t>
+                            </w:r>
+                            <w:proofErr w:type="gramStart"/>
+                            <w:r>
+                              <w:t>1 byte</w:t>
+                            </w:r>
+                            <w:proofErr w:type="gramEnd"/>
+                            <w:r>
+                              <w:t xml:space="preserve"> characters [extended ASCII], 1 stop string character and 50000 combinations of the basic characters [for example: “</w:t>
+                            </w:r>
+                            <w:proofErr w:type="gramStart"/>
+                            <w:r>
+                              <w:t>the ”</w:t>
+                            </w:r>
+                            <w:proofErr w:type="gramEnd"/>
+                            <w:r>
+                              <w:t>, “</w:t>
+                            </w:r>
+                            <w:proofErr w:type="gramStart"/>
+                            <w:r>
+                              <w:t>or ”</w:t>
+                            </w:r>
+                            <w:proofErr w:type="gramEnd"/>
+                            <w:r>
+                              <w:t xml:space="preserve"> are likely tokens]</w:t>
                             </w:r>
                             <w:r>
                               <w:t>)</w:t>
@@ -928,7 +1152,39 @@
                         <w:t xml:space="preserve"> (</w:t>
                       </w:r>
                       <w:r>
-                        <w:t>Each token is represented by a position in a 768 dimensional space. There are in total 65257 different tokens, 256 represent the basic 1 byte characters [extended ASCII], 1 stop string character and 50000 combinations of the basic characters [for example: “the ”, “or ” are likely tokens]</w:t>
+                        <w:t xml:space="preserve">Each token is represented by a position in a </w:t>
+                      </w:r>
+                      <w:proofErr w:type="gramStart"/>
+                      <w:r>
+                        <w:t>768 dimensional</w:t>
+                      </w:r>
+                      <w:proofErr w:type="gramEnd"/>
+                      <w:r>
+                        <w:t xml:space="preserve"> space. There are in total 65257 different tokens, 256 represent the basic </w:t>
+                      </w:r>
+                      <w:proofErr w:type="gramStart"/>
+                      <w:r>
+                        <w:t>1 byte</w:t>
+                      </w:r>
+                      <w:proofErr w:type="gramEnd"/>
+                      <w:r>
+                        <w:t xml:space="preserve"> characters [extended ASCII], 1 stop string character and 50000 combinations of the basic characters [for example: “</w:t>
+                      </w:r>
+                      <w:proofErr w:type="gramStart"/>
+                      <w:r>
+                        <w:t>the ”</w:t>
+                      </w:r>
+                      <w:proofErr w:type="gramEnd"/>
+                      <w:r>
+                        <w:t>, “</w:t>
+                      </w:r>
+                      <w:proofErr w:type="gramStart"/>
+                      <w:r>
+                        <w:t>or ”</w:t>
+                      </w:r>
+                      <w:proofErr w:type="gramEnd"/>
+                      <w:r>
+                        <w:t xml:space="preserve"> are likely tokens]</w:t>
                       </w:r>
                       <w:r>
                         <w:t>)</w:t>
@@ -1432,10 +1688,42 @@
     </w:p>
     <w:p>
       <w:r>
-        <w:t>It was great to understand how a simple LLM works. I understood SelfAttention better: you have n heads. Each head looks at something different</w:t>
-      </w:r>
-      <w:r>
-        <w:t>. The head size (hs), is n_embd/n_head=768/12=64 in the case of GPT2. Each head looks at 1/12</w:t>
+        <w:t xml:space="preserve">It was great to understand how a simple LLM works. I understood </w:t>
+      </w:r>
+      <w:proofErr w:type="spellStart"/>
+      <w:r>
+        <w:t>SelfAttention</w:t>
+      </w:r>
+      <w:proofErr w:type="spellEnd"/>
+      <w:r>
+        <w:t xml:space="preserve"> better: you have n heads. Each head looks at something different</w:t>
+      </w:r>
+      <w:r>
+        <w:t>. The head size (</w:t>
+      </w:r>
+      <w:proofErr w:type="spellStart"/>
+      <w:r>
+        <w:t>hs</w:t>
+      </w:r>
+      <w:proofErr w:type="spellEnd"/>
+      <w:r>
+        <w:t xml:space="preserve">), is </w:t>
+      </w:r>
+      <w:proofErr w:type="spellStart"/>
+      <w:r>
+        <w:t>n_embd</w:t>
+      </w:r>
+      <w:proofErr w:type="spellEnd"/>
+      <w:r>
+        <w:t>/</w:t>
+      </w:r>
+      <w:proofErr w:type="spellStart"/>
+      <w:r>
+        <w:t>n_head</w:t>
+      </w:r>
+      <w:proofErr w:type="spellEnd"/>
+      <w:r>
+        <w:t>=768/12=64 in the case of GPT2. Each head looks at 1/12</w:t>
       </w:r>
       <w:r>
         <w:rPr>
@@ -1444,7 +1732,15 @@
         <w:t>th</w:t>
       </w:r>
       <w:r>
-        <w:t xml:space="preserve"> of the channels (this is not always necessary, it is also possible for each head to look at all channels, could be useful for small models/few heads. Nanogpt, for example, uses it), and performs a multiplication with the given weights for Q, K and V + bias. Each head compares the query </w:t>
+        <w:t xml:space="preserve"> of the channels (this is not always necessary, it is also possible for each head to look at all channels, could be useful for small models/few heads. </w:t>
+      </w:r>
+      <w:proofErr w:type="spellStart"/>
+      <w:r>
+        <w:t>Nanogpt</w:t>
+      </w:r>
+      <w:proofErr w:type="spellEnd"/>
+      <w:r>
+        <w:t xml:space="preserve">, for example, uses it), and performs a multiplication with the given weights for Q, K and V + bias. Each head compares the query </w:t>
       </w:r>
       <w:r>
         <w:t xml:space="preserve">(the representation of the current token) </w:t>
@@ -1548,7 +1844,39 @@
     </w:p>
     <w:p>
       <w:r>
-        <w:t>The last few days, we added a tokenizer that is able to convert plain text to gpt2 tokens, then we put it into a tensor, sent the tensor to the gpu using tokens.to(device), where device is ‘cuda’; as we wanted to do simultaneous predictions, we copied the same input string B=5 times, giving us a tensor of dimension (B, T), and finally, we did logits=model(x), giving us a tensor of shape (B, T, vocab_size) [remember, vocab_size=50257]. It contains the unnormalized probabilities that a certain token should come afterwards.</w:t>
+        <w:t xml:space="preserve">The last few days, we added a tokenizer that is able to convert plain text to gpt2 tokens, then we put it into a tensor, sent the tensor to the </w:t>
+      </w:r>
+      <w:proofErr w:type="spellStart"/>
+      <w:r>
+        <w:t>gpu</w:t>
+      </w:r>
+      <w:proofErr w:type="spellEnd"/>
+      <w:r>
+        <w:t xml:space="preserve"> using tokens.to(device), where device is ‘</w:t>
+      </w:r>
+      <w:proofErr w:type="spellStart"/>
+      <w:r>
+        <w:t>cuda</w:t>
+      </w:r>
+      <w:proofErr w:type="spellEnd"/>
+      <w:r>
+        <w:t xml:space="preserve">’; as we wanted to do simultaneous predictions, we copied the same input string B=5 times, giving us a tensor of dimension (B, T), and finally, we did logits=model(x), giving us a tensor of shape (B, T, </w:t>
+      </w:r>
+      <w:proofErr w:type="spellStart"/>
+      <w:r>
+        <w:t>vocab_size</w:t>
+      </w:r>
+      <w:proofErr w:type="spellEnd"/>
+      <w:r>
+        <w:t xml:space="preserve">) [remember, </w:t>
+      </w:r>
+      <w:proofErr w:type="spellStart"/>
+      <w:r>
+        <w:t>vocab_size</w:t>
+      </w:r>
+      <w:proofErr w:type="spellEnd"/>
+      <w:r>
+        <w:t>=50257]. It contains the unnormalized probabilities that a certain token should come afterwards.</w:t>
       </w:r>
     </w:p>
     <w:p>
@@ -1609,13 +1937,29 @@
     </w:p>
     <w:p>
       <w:r>
-        <w:t>We input this (B, T) tensor in our GPT model. The GPT model first converts using a dict each</w:t>
+        <w:t xml:space="preserve">We input this (B, T) tensor in our GPT model. The GPT model first converts using a </w:t>
+      </w:r>
+      <w:proofErr w:type="spellStart"/>
+      <w:r>
+        <w:t>dict</w:t>
+      </w:r>
+      <w:proofErr w:type="spellEnd"/>
+      <w:r>
+        <w:t xml:space="preserve"> each</w:t>
       </w:r>
       <w:r>
         <w:t xml:space="preserve"> token is a key pointing towards</w:t>
       </w:r>
       <w:r>
-        <w:t xml:space="preserve"> a 768-dimensional vector [the dictionary used to do so is wte (weight token embeddings), and its dimensions are (50257, 768)</w:t>
+        <w:t xml:space="preserve"> a 768-dimensional vector [the dictionary used to do so is </w:t>
+      </w:r>
+      <w:proofErr w:type="spellStart"/>
+      <w:r>
+        <w:t>wte</w:t>
+      </w:r>
+      <w:proofErr w:type="spellEnd"/>
+      <w:r>
+        <w:t xml:space="preserve"> (weight token embeddings), and its dimensions are (50257, 768)</w:t>
       </w:r>
       <w:r>
         <w:t>.</w:t>
@@ -1623,12 +1967,52 @@
     </w:p>
     <w:p>
       <w:r>
-        <w:t>We also have wpe (weight position embedding), this gives positional info about the tokens, and it’s a (1024, 768) tensor, 1024 being the max amount of tokens that our neural network can produce as an output.</w:t>
-      </w:r>
-    </w:p>
-    <w:p>
-      <w:r>
-        <w:t>From the sum of both wte and wpe we get the input embedding, we get a (B, T, 768) tensor.</w:t>
+        <w:t xml:space="preserve">We also have </w:t>
+      </w:r>
+      <w:proofErr w:type="spellStart"/>
+      <w:r>
+        <w:t>wpe</w:t>
+      </w:r>
+      <w:proofErr w:type="spellEnd"/>
+      <w:r>
+        <w:t xml:space="preserve"> (weight position embedding), this gives positional info about the tokens, and </w:t>
+      </w:r>
+      <w:proofErr w:type="gramStart"/>
+      <w:r>
+        <w:t>it’s</w:t>
+      </w:r>
+      <w:proofErr w:type="gramEnd"/>
+      <w:r>
+        <w:t xml:space="preserve"> a (1024, 768) tensor, 1024 being the max </w:t>
+      </w:r>
+      <w:proofErr w:type="gramStart"/>
+      <w:r>
+        <w:t>amount</w:t>
+      </w:r>
+      <w:proofErr w:type="gramEnd"/>
+      <w:r>
+        <w:t xml:space="preserve"> of tokens that our neural network can produce as an output.</w:t>
+      </w:r>
+    </w:p>
+    <w:p>
+      <w:r>
+        <w:t xml:space="preserve">From the sum of both </w:t>
+      </w:r>
+      <w:proofErr w:type="spellStart"/>
+      <w:r>
+        <w:t>wte</w:t>
+      </w:r>
+      <w:proofErr w:type="spellEnd"/>
+      <w:r>
+        <w:t xml:space="preserve"> and </w:t>
+      </w:r>
+      <w:proofErr w:type="spellStart"/>
+      <w:r>
+        <w:t>wpe</w:t>
+      </w:r>
+      <w:proofErr w:type="spellEnd"/>
+      <w:r>
+        <w:t xml:space="preserve"> we get the input embedding, we get a (B, T, 768) tensor.</w:t>
       </w:r>
     </w:p>
     <w:p>
@@ -1645,7 +2029,15 @@
         <w:t>,</w:t>
       </w:r>
       <w:r>
-        <w:t xml:space="preserve"> a layer norm + self attention with residual path</w:t>
+        <w:t xml:space="preserve"> a layer norm + </w:t>
+      </w:r>
+      <w:proofErr w:type="spellStart"/>
+      <w:r>
+        <w:t>self attention</w:t>
+      </w:r>
+      <w:proofErr w:type="spellEnd"/>
+      <w:r>
+        <w:t xml:space="preserve"> with residual path</w:t>
       </w:r>
       <w:r>
         <w:t>;</w:t>
@@ -1713,7 +2105,23 @@
         <w:t>[10.0, 20.0, 30.0, 40.0, 10.0, 20.0, 30.0]</w:t>
       </w:r>
       <w:r>
-        <w:t>, and we apply softmax, we get a_sftmx=</w:t>
+        <w:t xml:space="preserve">, and we apply </w:t>
+      </w:r>
+      <w:proofErr w:type="spellStart"/>
+      <w:r>
+        <w:t>softmax</w:t>
+      </w:r>
+      <w:proofErr w:type="spellEnd"/>
+      <w:r>
+        <w:t xml:space="preserve">, we get </w:t>
+      </w:r>
+      <w:proofErr w:type="spellStart"/>
+      <w:r>
+        <w:t>a_sftmx</w:t>
+      </w:r>
+      <w:proofErr w:type="spellEnd"/>
+      <w:r>
+        <w:t>=</w:t>
       </w:r>
       <w:r>
         <w:t xml:space="preserve"> [9.35e-14, 2.06e-09, 4.5</w:t>
@@ -1737,13 +2145,29 @@
         <w:t>e-05]</w:t>
       </w:r>
       <w:r>
-        <w:t>. As can be seen, it looks like one-hot encoding. We don’t want that. On the other hand, if we make std=1 and mean=0, a_norm=</w:t>
+        <w:t xml:space="preserve">. As can be seen, it looks like one-hot encoding. We don’t want that. On the other hand, if we make std=1 and mean=0, </w:t>
+      </w:r>
+      <w:proofErr w:type="spellStart"/>
+      <w:r>
+        <w:t>a_norm</w:t>
+      </w:r>
+      <w:proofErr w:type="spellEnd"/>
+      <w:r>
+        <w:t>=</w:t>
       </w:r>
       <w:r>
         <w:t xml:space="preserve"> [-1.25, -0.28, 0.69, 1.66, -1.25, -0.28, 0.69]</w:t>
       </w:r>
       <w:r>
-        <w:t>, and a_norm_sftmx=</w:t>
+        <w:t xml:space="preserve">, and </w:t>
+      </w:r>
+      <w:proofErr w:type="spellStart"/>
+      <w:r>
+        <w:t>a_norm_sftmx</w:t>
+      </w:r>
+      <w:proofErr w:type="spellEnd"/>
+      <w:r>
+        <w:t>=</w:t>
       </w:r>
       <w:r>
         <w:t xml:space="preserve"> [0.03, 0.07, 0.18, 0.46, 0.03, 0.07, 0.18]</w:t>
@@ -1761,16 +2185,56 @@
         <w:t>T, 768)</w:t>
       </w:r>
       <w:r>
-        <w:t>, one goes to the residual pathway to the next normalization block while the other passes through our self attention layer, responsible for gathering contextual info from the previous layers, so as to better predict the next token. It works as follows: it is made of 12 different heads</w:t>
-      </w:r>
-      <w:r>
-        <w:t xml:space="preserve"> (n_heads=12)</w:t>
+        <w:t xml:space="preserve">, one goes to the residual pathway to the next normalization block while the other passes through our </w:t>
+      </w:r>
+      <w:proofErr w:type="spellStart"/>
+      <w:r>
+        <w:t>self attention</w:t>
+      </w:r>
+      <w:proofErr w:type="spellEnd"/>
+      <w:r>
+        <w:t xml:space="preserve"> layer, responsible for gathering contextual info from the previous layers, so as to better predict the next token. It works as follows: it is made of 12 different heads</w:t>
+      </w:r>
+      <w:r>
+        <w:t xml:space="preserve"> (</w:t>
+      </w:r>
+      <w:proofErr w:type="spellStart"/>
+      <w:r>
+        <w:t>n_heads</w:t>
+      </w:r>
+      <w:proofErr w:type="spellEnd"/>
+      <w:r>
+        <w:t>=12)</w:t>
       </w:r>
       <w:r>
         <w:t>, each is specialized to look at the previous tokens for different relevant tidbits of information.</w:t>
       </w:r>
       <w:r>
-        <w:t xml:space="preserve"> Each is made of Q_weight, K_weight and V_weight tensor (Q</w:t>
+        <w:t xml:space="preserve"> Each is made of </w:t>
+      </w:r>
+      <w:proofErr w:type="spellStart"/>
+      <w:r>
+        <w:t>Q_weight</w:t>
+      </w:r>
+      <w:proofErr w:type="spellEnd"/>
+      <w:r>
+        <w:t xml:space="preserve">, </w:t>
+      </w:r>
+      <w:proofErr w:type="spellStart"/>
+      <w:r>
+        <w:t>K_weight</w:t>
+      </w:r>
+      <w:proofErr w:type="spellEnd"/>
+      <w:r>
+        <w:t xml:space="preserve"> and </w:t>
+      </w:r>
+      <w:proofErr w:type="spellStart"/>
+      <w:r>
+        <w:t>V_weight</w:t>
+      </w:r>
+      <w:proofErr w:type="spellEnd"/>
+      <w:r>
+        <w:t xml:space="preserve"> tensor (Q</w:t>
       </w:r>
       <w:r>
         <w:sym w:font="Wingdings" w:char="F0E0"/>
@@ -1790,14 +2254,21 @@
       <w:r>
         <w:t xml:space="preserve">Value) of dimensions (768, </w:t>
       </w:r>
+      <w:proofErr w:type="spellStart"/>
       <w:r>
         <w:t>hs</w:t>
       </w:r>
+      <w:proofErr w:type="spellEnd"/>
       <w:r>
         <w:t>) [</w:t>
       </w:r>
-      <w:r>
-        <w:t>hs=</w:t>
+      <w:proofErr w:type="spellStart"/>
+      <w:r>
+        <w:t>hs</w:t>
+      </w:r>
+      <w:proofErr w:type="spellEnd"/>
+      <w:r>
+        <w:t>=</w:t>
       </w:r>
       <w:r>
         <w:t>64</w:t>
@@ -1808,38 +2279,48 @@
       <w:r>
         <w:t xml:space="preserve"> isn’t random, it comes from the fact that 768/</w:t>
       </w:r>
+      <w:proofErr w:type="spellStart"/>
       <w:r>
         <w:t>n_heads</w:t>
       </w:r>
+      <w:proofErr w:type="spellEnd"/>
       <w:r>
         <w:t>=</w:t>
       </w:r>
+      <w:proofErr w:type="spellStart"/>
       <w:r>
         <w:t>hs</w:t>
       </w:r>
+      <w:proofErr w:type="spellEnd"/>
       <w:r>
         <w:t xml:space="preserve">]. </w:t>
       </w:r>
       <w:r>
-        <w:t>To make everything more efficient, we bunch all the weights together, and we get one (12*</w:t>
-      </w:r>
-      <w:r>
-        <w:t>64</w:t>
-      </w:r>
+        <w:t xml:space="preserve">To make everything more efficient, we bunch all the weights together, and we get one (12*64, 768*3) tensor that contain the </w:t>
+      </w:r>
+      <w:proofErr w:type="spellStart"/>
+      <w:r>
+        <w:t>Q_weight</w:t>
+      </w:r>
+      <w:proofErr w:type="spellEnd"/>
       <w:r>
         <w:t xml:space="preserve">, </w:t>
       </w:r>
-      <w:r>
-        <w:t>768*3</w:t>
-      </w:r>
-      <w:r>
-        <w:t xml:space="preserve">) tensor that contain the </w:t>
-      </w:r>
-      <w:r>
-        <w:t>Q_weight, K_weight and V_weight</w:t>
-      </w:r>
-      <w:r>
-        <w:t>s of the 12 heads</w:t>
+      <w:proofErr w:type="spellStart"/>
+      <w:r>
+        <w:t>K_weight</w:t>
+      </w:r>
+      <w:proofErr w:type="spellEnd"/>
+      <w:r>
+        <w:t xml:space="preserve"> and </w:t>
+      </w:r>
+      <w:proofErr w:type="spellStart"/>
+      <w:r>
+        <w:t>V_weights</w:t>
+      </w:r>
+      <w:proofErr w:type="spellEnd"/>
+      <w:r>
+        <w:t xml:space="preserve"> of the 12 heads</w:t>
       </w:r>
       <w:r>
         <w:t xml:space="preserve"> (we also get 12*64*3 biases, </w:t>
@@ -1902,23 +2383,51 @@
         <w:t xml:space="preserve">, giving us </w:t>
       </w:r>
       <w:r>
-        <w:t>tensors, Q_vecto</w:t>
+        <w:t xml:space="preserve">tensors, </w:t>
+      </w:r>
+      <w:proofErr w:type="spellStart"/>
+      <w:r>
+        <w:t>Q_vecto</w:t>
       </w:r>
       <w:r>
         <w:t>r</w:t>
       </w:r>
       <w:r>
-        <w:t xml:space="preserve">s, K_vectors, and V_weights, each of dimensions (B, T, </w:t>
-      </w:r>
+        <w:t>s</w:t>
+      </w:r>
+      <w:proofErr w:type="spellEnd"/>
+      <w:r>
+        <w:t xml:space="preserve">, </w:t>
+      </w:r>
+      <w:proofErr w:type="spellStart"/>
+      <w:r>
+        <w:t>K_vectors</w:t>
+      </w:r>
+      <w:proofErr w:type="spellEnd"/>
+      <w:r>
+        <w:t xml:space="preserve">, and </w:t>
+      </w:r>
+      <w:proofErr w:type="spellStart"/>
+      <w:r>
+        <w:t>V_weights</w:t>
+      </w:r>
+      <w:proofErr w:type="spellEnd"/>
+      <w:r>
+        <w:t xml:space="preserve">, each of dimensions (B, T, </w:t>
+      </w:r>
+      <w:proofErr w:type="spellStart"/>
       <w:r>
         <w:t>n_heads</w:t>
       </w:r>
+      <w:proofErr w:type="spellEnd"/>
       <w:r>
         <w:t xml:space="preserve">, </w:t>
       </w:r>
+      <w:proofErr w:type="spellStart"/>
       <w:r>
         <w:t>hs</w:t>
       </w:r>
+      <w:proofErr w:type="spellEnd"/>
       <w:r>
         <w:t>)</w:t>
       </w:r>
@@ -1926,7 +2435,31 @@
         <w:t xml:space="preserve">. </w:t>
       </w:r>
       <w:r>
-        <w:t>Finally, we temporarily transpose T and hs, getting us the final shape (B, hs, T, n_heads)</w:t>
+        <w:t xml:space="preserve">Finally, we temporarily transpose T and </w:t>
+      </w:r>
+      <w:proofErr w:type="spellStart"/>
+      <w:r>
+        <w:t>hs</w:t>
+      </w:r>
+      <w:proofErr w:type="spellEnd"/>
+      <w:r>
+        <w:t xml:space="preserve">, getting us the final shape (B, </w:t>
+      </w:r>
+      <w:proofErr w:type="spellStart"/>
+      <w:r>
+        <w:t>hs</w:t>
+      </w:r>
+      <w:proofErr w:type="spellEnd"/>
+      <w:r>
+        <w:t xml:space="preserve">, T, </w:t>
+      </w:r>
+      <w:proofErr w:type="spellStart"/>
+      <w:r>
+        <w:t>n_heads</w:t>
+      </w:r>
+      <w:proofErr w:type="spellEnd"/>
+      <w:r>
+        <w:t>)</w:t>
       </w:r>
     </w:p>
     <w:p>
@@ -1937,25 +2470,56 @@
         <w:t xml:space="preserve">for each head, </w:t>
       </w:r>
       <w:r>
-        <w:t>we take our current token’s query vector and we multiply it by the previous token’s key vectors (only previous, because we want the self-attention to be causal). As we are calculating the dot product of two vectors, for each of these combinations we get a scalar value: w_ij=q[i]·k[j]</w:t>
+        <w:t xml:space="preserve">we take our current token’s query vector and we multiply it by the previous token’s key vectors (only previous, because we want the self-attention to be causal). As we are calculating the dot product of two vectors, for each of these combinations we get a scalar value: </w:t>
+      </w:r>
+      <w:proofErr w:type="spellStart"/>
+      <w:r>
+        <w:t>w_ij</w:t>
+      </w:r>
+      <w:proofErr w:type="spellEnd"/>
+      <w:r>
+        <w:t>=q[</w:t>
+      </w:r>
+      <w:proofErr w:type="spellStart"/>
+      <w:r>
+        <w:t>i</w:t>
+      </w:r>
+      <w:proofErr w:type="spellEnd"/>
+      <w:r>
+        <w:t>]·k[j]</w:t>
       </w:r>
       <w:r>
         <w:t>/sqrt(</w:t>
       </w:r>
+      <w:proofErr w:type="spellStart"/>
       <w:r>
         <w:t>hs</w:t>
       </w:r>
+      <w:proofErr w:type="spellEnd"/>
       <w:r>
         <w:t>)</w:t>
       </w:r>
       <w:r>
-        <w:t>, where j&lt;=i</w:t>
-      </w:r>
+        <w:t>, where j&lt;=</w:t>
+      </w:r>
+      <w:proofErr w:type="spellStart"/>
+      <w:r>
+        <w:t>i</w:t>
+      </w:r>
+      <w:proofErr w:type="spellEnd"/>
       <w:r>
         <w:t xml:space="preserve"> </w:t>
       </w:r>
       <w:r>
-        <w:t>and hs=64.</w:t>
+        <w:t xml:space="preserve">and </w:t>
+      </w:r>
+      <w:proofErr w:type="spellStart"/>
+      <w:r>
+        <w:t>hs</w:t>
+      </w:r>
+      <w:proofErr w:type="spellEnd"/>
+      <w:r>
+        <w:t>=64.</w:t>
       </w:r>
       <w:r>
         <w:t xml:space="preserve"> We build a matrix that stores these values</w:t>
@@ -1966,11 +2530,56 @@
       <w:r>
         <w:t xml:space="preserve">. It will be of size (B, </w:t>
       </w:r>
-      <w:r>
-        <w:t xml:space="preserve">hs, </w:t>
-      </w:r>
-      <w:r>
-        <w:t xml:space="preserve">T, T), in the i-th row we will have the scalars that establish how related token i is to tokens 0, 1,..,i-1, and upto i. The upper triangle will just </w:t>
+      <w:proofErr w:type="spellStart"/>
+      <w:r>
+        <w:t>hs</w:t>
+      </w:r>
+      <w:proofErr w:type="spellEnd"/>
+      <w:r>
+        <w:t xml:space="preserve">, </w:t>
+      </w:r>
+      <w:r>
+        <w:t xml:space="preserve">T, T), in the </w:t>
+      </w:r>
+      <w:proofErr w:type="spellStart"/>
+      <w:r>
+        <w:t>i-th</w:t>
+      </w:r>
+      <w:proofErr w:type="spellEnd"/>
+      <w:r>
+        <w:t xml:space="preserve"> row we will have the scalars that establish how related token </w:t>
+      </w:r>
+      <w:proofErr w:type="spellStart"/>
+      <w:r>
+        <w:t>i</w:t>
+      </w:r>
+      <w:proofErr w:type="spellEnd"/>
+      <w:r>
+        <w:t xml:space="preserve"> is to tokens 0, </w:t>
+      </w:r>
+      <w:proofErr w:type="gramStart"/>
+      <w:r>
+        <w:t>1,..</w:t>
+      </w:r>
+      <w:proofErr w:type="gramEnd"/>
+      <w:r>
+        <w:t xml:space="preserve">,i-1, and </w:t>
+      </w:r>
+      <w:proofErr w:type="spellStart"/>
+      <w:r>
+        <w:t>upto</w:t>
+      </w:r>
+      <w:proofErr w:type="spellEnd"/>
+      <w:r>
+        <w:t xml:space="preserve"> </w:t>
+      </w:r>
+      <w:proofErr w:type="spellStart"/>
+      <w:r>
+        <w:t>i</w:t>
+      </w:r>
+      <w:proofErr w:type="spellEnd"/>
+      <w:r>
+        <w:t xml:space="preserve">. The upper triangle will just </w:t>
       </w:r>
       <w:r>
         <w:t xml:space="preserve">be set to negative </w:t>
@@ -1979,7 +2588,15 @@
         <w:t>(because of the causality requirement</w:t>
       </w:r>
       <w:r>
-        <w:t>, and because we will be applying softmax in the next layer</w:t>
+        <w:t xml:space="preserve">, and because we will be applying </w:t>
+      </w:r>
+      <w:proofErr w:type="spellStart"/>
+      <w:r>
+        <w:t>softmax</w:t>
+      </w:r>
+      <w:proofErr w:type="spellEnd"/>
+      <w:r>
+        <w:t xml:space="preserve"> in the next layer</w:t>
       </w:r>
       <w:r>
         <w:t>).</w:t>
@@ -1991,7 +2608,71 @@
           <w:b/>
           <w:bCs/>
         </w:rPr>
-        <w:t xml:space="preserve">[Why 1/sqrt(64) in the attention matrix? Because each q[i]·k[i] dot product operation is the multiplication of two 64-dimensional vectors. These vectors are made of 64 random variables initialized with mean=0 and std=1. Each product pair still has mean=0 and std=1. However, the sum of 64, while keeping mean=0, the variance jumps to 64 (and std=sqrt(64)). To keep std=1, we multiply each product by </w:t>
+        <w:t>[Why 1/</w:t>
+      </w:r>
+      <w:proofErr w:type="gramStart"/>
+      <w:r>
+        <w:rPr>
+          <w:b/>
+          <w:bCs/>
+        </w:rPr>
+        <w:t>sqrt(</w:t>
+      </w:r>
+      <w:proofErr w:type="gramEnd"/>
+      <w:r>
+        <w:rPr>
+          <w:b/>
+          <w:bCs/>
+        </w:rPr>
+        <w:t>64) in the attention matrix? Because each q[</w:t>
+      </w:r>
+      <w:proofErr w:type="spellStart"/>
+      <w:r>
+        <w:rPr>
+          <w:b/>
+          <w:bCs/>
+        </w:rPr>
+        <w:t>i</w:t>
+      </w:r>
+      <w:proofErr w:type="spellEnd"/>
+      <w:r>
+        <w:rPr>
+          <w:b/>
+          <w:bCs/>
+        </w:rPr>
+        <w:t>]·k[</w:t>
+      </w:r>
+      <w:proofErr w:type="spellStart"/>
+      <w:r>
+        <w:rPr>
+          <w:b/>
+          <w:bCs/>
+        </w:rPr>
+        <w:t>i</w:t>
+      </w:r>
+      <w:proofErr w:type="spellEnd"/>
+      <w:r>
+        <w:rPr>
+          <w:b/>
+          <w:bCs/>
+        </w:rPr>
+        <w:t>] dot product operation is the multiplication of two 64-dimensional vectors. These vectors are made of 64 random variables initialized with mean=0 and std=1. Each product pair still has mean=0 and std=1. However, the sum of 64, while keeping mean=0, the variance jumps to 64 (and std=</w:t>
+      </w:r>
+      <w:proofErr w:type="gramStart"/>
+      <w:r>
+        <w:rPr>
+          <w:b/>
+          <w:bCs/>
+        </w:rPr>
+        <w:t>sqrt(</w:t>
+      </w:r>
+      <w:proofErr w:type="gramEnd"/>
+      <w:r>
+        <w:rPr>
+          <w:b/>
+          <w:bCs/>
+        </w:rPr>
+        <w:t xml:space="preserve">64)). To keep std=1, we multiply each product by </w:t>
       </w:r>
       <w:r>
         <w:rPr>
@@ -1999,7 +2680,55 @@
           <w:bCs/>
         </w:rPr>
         <w:lastRenderedPageBreak/>
-        <w:t>1/sqrt(64). Why do we want this? Because t the next layer is a softmax layer. Go back to the previous text in bold if you are confused about why softmax needs mean=0 and std=1]</w:t>
+        <w:t>1/</w:t>
+      </w:r>
+      <w:proofErr w:type="gramStart"/>
+      <w:r>
+        <w:rPr>
+          <w:b/>
+          <w:bCs/>
+        </w:rPr>
+        <w:t>sqrt(</w:t>
+      </w:r>
+      <w:proofErr w:type="gramEnd"/>
+      <w:r>
+        <w:rPr>
+          <w:b/>
+          <w:bCs/>
+        </w:rPr>
+        <w:t xml:space="preserve">64). Why do we want this? Because t the next layer is a </w:t>
+      </w:r>
+      <w:proofErr w:type="spellStart"/>
+      <w:r>
+        <w:rPr>
+          <w:b/>
+          <w:bCs/>
+        </w:rPr>
+        <w:t>softmax</w:t>
+      </w:r>
+      <w:proofErr w:type="spellEnd"/>
+      <w:r>
+        <w:rPr>
+          <w:b/>
+          <w:bCs/>
+        </w:rPr>
+        <w:t xml:space="preserve"> layer. Go back to the previous text in bold if you are confused about why </w:t>
+      </w:r>
+      <w:proofErr w:type="spellStart"/>
+      <w:r>
+        <w:rPr>
+          <w:b/>
+          <w:bCs/>
+        </w:rPr>
+        <w:t>softmax</w:t>
+      </w:r>
+      <w:proofErr w:type="spellEnd"/>
+      <w:r>
+        <w:rPr>
+          <w:b/>
+          <w:bCs/>
+        </w:rPr>
+        <w:t xml:space="preserve"> needs mean=0 and std=1]</w:t>
       </w:r>
       <w:r>
         <w:t>.</w:t>
@@ -2007,7 +2736,23 @@
     </w:p>
     <w:p>
       <w:r>
-        <w:t xml:space="preserve">Now we make each of the rows go through a softmax function and we get a softmax-ed attention matrix. </w:t>
+        <w:t xml:space="preserve">Now we make each of the rows go through a </w:t>
+      </w:r>
+      <w:proofErr w:type="spellStart"/>
+      <w:r>
+        <w:t>softmax</w:t>
+      </w:r>
+      <w:proofErr w:type="spellEnd"/>
+      <w:r>
+        <w:t xml:space="preserve"> function and we get a </w:t>
+      </w:r>
+      <w:proofErr w:type="spellStart"/>
+      <w:r>
+        <w:t>softmax</w:t>
+      </w:r>
+      <w:proofErr w:type="spellEnd"/>
+      <w:r>
+        <w:t xml:space="preserve">-ed attention matrix. </w:t>
       </w:r>
     </w:p>
     <w:p>
@@ -2017,11 +2762,16 @@
       <w:r>
         <w:t xml:space="preserve">, we just multiply each of the </w:t>
       </w:r>
+      <w:proofErr w:type="spellStart"/>
       <w:r>
         <w:t>V</w:t>
       </w:r>
       <w:r>
-        <w:t xml:space="preserve">_vectors by the related </w:t>
+        <w:t>_vectors</w:t>
+      </w:r>
+      <w:proofErr w:type="spellEnd"/>
+      <w:r>
+        <w:t xml:space="preserve"> by the related </w:t>
       </w:r>
       <w:r>
         <w:t xml:space="preserve">row of </w:t>
@@ -2030,31 +2780,86 @@
         <w:t>weights in the</w:t>
       </w:r>
       <w:r>
-        <w:t xml:space="preserve"> softmax-ed</w:t>
+        <w:t xml:space="preserve"> </w:t>
+      </w:r>
+      <w:proofErr w:type="spellStart"/>
+      <w:r>
+        <w:t>softmax</w:t>
+      </w:r>
+      <w:proofErr w:type="spellEnd"/>
+      <w:r>
+        <w:t>-ed</w:t>
       </w:r>
       <w:r>
         <w:t xml:space="preserve"> attention matrix, we get as a result a tensor of size (B, </w:t>
       </w:r>
+      <w:proofErr w:type="spellStart"/>
       <w:r>
         <w:t>n_heads</w:t>
       </w:r>
-      <w:r>
-        <w:t>, T, hs</w:t>
-      </w:r>
+      <w:proofErr w:type="spellEnd"/>
+      <w:r>
+        <w:t xml:space="preserve">, T, </w:t>
+      </w:r>
+      <w:proofErr w:type="spellStart"/>
+      <w:r>
+        <w:t>hs</w:t>
+      </w:r>
+      <w:proofErr w:type="spellEnd"/>
       <w:r>
         <w:t>)</w:t>
       </w:r>
       <w:r>
-        <w:t>, which we call V_output.</w:t>
-      </w:r>
-    </w:p>
-    <w:p>
-      <w:r>
-        <w:rPr>
-          <w:b/>
-          <w:bCs/>
-        </w:rPr>
-        <w:t>The softmax is very important, because all the elements in the attention matrix have been scaled using 1/sqrt(hs), so they are of the same order.</w:t>
+        <w:t xml:space="preserve">, which we call </w:t>
+      </w:r>
+      <w:proofErr w:type="spellStart"/>
+      <w:r>
+        <w:t>V_output</w:t>
+      </w:r>
+      <w:proofErr w:type="spellEnd"/>
+      <w:r>
+        <w:t>.</w:t>
+      </w:r>
+    </w:p>
+    <w:p>
+      <w:r>
+        <w:rPr>
+          <w:b/>
+          <w:bCs/>
+        </w:rPr>
+        <w:t xml:space="preserve">The </w:t>
+      </w:r>
+      <w:proofErr w:type="spellStart"/>
+      <w:r>
+        <w:rPr>
+          <w:b/>
+          <w:bCs/>
+        </w:rPr>
+        <w:t>softmax</w:t>
+      </w:r>
+      <w:proofErr w:type="spellEnd"/>
+      <w:r>
+        <w:rPr>
+          <w:b/>
+          <w:bCs/>
+        </w:rPr>
+        <w:t xml:space="preserve"> is very important, because all the elements in the attention matrix have been scaled using 1/sqrt(</w:t>
+      </w:r>
+      <w:proofErr w:type="spellStart"/>
+      <w:r>
+        <w:rPr>
+          <w:b/>
+          <w:bCs/>
+        </w:rPr>
+        <w:t>hs</w:t>
+      </w:r>
+      <w:proofErr w:type="spellEnd"/>
+      <w:r>
+        <w:rPr>
+          <w:b/>
+          <w:bCs/>
+        </w:rPr>
+        <w:t>), so they are of the same order.</w:t>
       </w:r>
       <w:r>
         <w:rPr>
@@ -2068,178 +2873,476 @@
           <w:b/>
           <w:bCs/>
         </w:rPr>
-        <w:t xml:space="preserve">. That means that V_output’s first column would be att[1,0]*V_vector[:,0], while V_output’s last column would have much bigger values: </w:t>
-      </w:r>
-      <w:r>
-        <w:rPr>
-          <w:b/>
-          <w:bCs/>
-        </w:rPr>
-        <w:t>att[</w:t>
-      </w:r>
-      <w:r>
-        <w:rPr>
-          <w:b/>
-          <w:bCs/>
-        </w:rPr>
-        <w:t>T</w:t>
-      </w:r>
-      <w:r>
-        <w:rPr>
-          <w:b/>
-          <w:bCs/>
-        </w:rPr>
-        <w:t>,</w:t>
-      </w:r>
-      <w:r>
-        <w:rPr>
-          <w:b/>
-          <w:bCs/>
-        </w:rPr>
-        <w:t>0</w:t>
-      </w:r>
-      <w:r>
-        <w:rPr>
-          <w:b/>
-          <w:bCs/>
-        </w:rPr>
-        <w:t>]*V_vector[:,</w:t>
-      </w:r>
-      <w:r>
-        <w:rPr>
-          <w:b/>
-          <w:bCs/>
-        </w:rPr>
-        <w:t>0</w:t>
-      </w:r>
-      <w:r>
-        <w:rPr>
-          <w:b/>
-          <w:bCs/>
-        </w:rPr>
+        <w:t xml:space="preserve">. That means that </w:t>
+      </w:r>
+      <w:proofErr w:type="spellStart"/>
+      <w:r>
+        <w:rPr>
+          <w:b/>
+          <w:bCs/>
+        </w:rPr>
+        <w:t>V_output’s</w:t>
+      </w:r>
+      <w:proofErr w:type="spellEnd"/>
+      <w:r>
+        <w:rPr>
+          <w:b/>
+          <w:bCs/>
+        </w:rPr>
+        <w:t xml:space="preserve"> first column would be </w:t>
+      </w:r>
+      <w:proofErr w:type="spellStart"/>
+      <w:r>
+        <w:rPr>
+          <w:b/>
+          <w:bCs/>
+        </w:rPr>
+        <w:t>att</w:t>
+      </w:r>
+      <w:proofErr w:type="spellEnd"/>
+      <w:r>
+        <w:rPr>
+          <w:b/>
+          <w:bCs/>
+        </w:rPr>
+        <w:t>[1,</w:t>
+      </w:r>
+      <w:proofErr w:type="gramStart"/>
+      <w:r>
+        <w:rPr>
+          <w:b/>
+          <w:bCs/>
+        </w:rPr>
+        <w:t>0]*</w:t>
+      </w:r>
+      <w:proofErr w:type="spellStart"/>
+      <w:proofErr w:type="gramEnd"/>
+      <w:r>
+        <w:rPr>
+          <w:b/>
+          <w:bCs/>
+        </w:rPr>
+        <w:t>V_vector</w:t>
+      </w:r>
+      <w:proofErr w:type="spellEnd"/>
+      <w:proofErr w:type="gramStart"/>
+      <w:r>
+        <w:rPr>
+          <w:b/>
+          <w:bCs/>
+        </w:rPr>
+        <w:t>[:,</w:t>
+      </w:r>
+      <w:proofErr w:type="gramEnd"/>
+      <w:r>
+        <w:rPr>
+          <w:b/>
+          <w:bCs/>
+        </w:rPr>
+        <w:t xml:space="preserve">0], while </w:t>
+      </w:r>
+      <w:proofErr w:type="spellStart"/>
+      <w:r>
+        <w:rPr>
+          <w:b/>
+          <w:bCs/>
+        </w:rPr>
+        <w:t>V_output’s</w:t>
+      </w:r>
+      <w:proofErr w:type="spellEnd"/>
+      <w:r>
+        <w:rPr>
+          <w:b/>
+          <w:bCs/>
+        </w:rPr>
+        <w:t xml:space="preserve"> last column would have much bigger values: </w:t>
+      </w:r>
+      <w:proofErr w:type="spellStart"/>
+      <w:r>
+        <w:rPr>
+          <w:b/>
+          <w:bCs/>
+        </w:rPr>
+        <w:t>att</w:t>
+      </w:r>
+      <w:proofErr w:type="spellEnd"/>
+      <w:r>
+        <w:rPr>
+          <w:b/>
+          <w:bCs/>
+        </w:rPr>
+        <w:t>[T,</w:t>
+      </w:r>
+      <w:proofErr w:type="gramStart"/>
+      <w:r>
+        <w:rPr>
+          <w:b/>
+          <w:bCs/>
+        </w:rPr>
+        <w:t>0]*</w:t>
+      </w:r>
+      <w:proofErr w:type="spellStart"/>
+      <w:proofErr w:type="gramEnd"/>
+      <w:r>
+        <w:rPr>
+          <w:b/>
+          <w:bCs/>
+        </w:rPr>
+        <w:t>V_vector</w:t>
+      </w:r>
+      <w:proofErr w:type="spellEnd"/>
+      <w:proofErr w:type="gramStart"/>
+      <w:r>
+        <w:rPr>
+          <w:b/>
+          <w:bCs/>
+        </w:rPr>
+        <w:t>[:,0]+</w:t>
+      </w:r>
+      <w:proofErr w:type="gramEnd"/>
+      <w:r>
+        <w:rPr>
+          <w:b/>
+          <w:bCs/>
+        </w:rPr>
+        <w:t xml:space="preserve"> </w:t>
+      </w:r>
+      <w:proofErr w:type="gramStart"/>
+      <w:r>
+        <w:rPr>
+          <w:b/>
+          <w:bCs/>
+        </w:rPr>
+        <w:t>…(</w:t>
+      </w:r>
+      <w:proofErr w:type="gramEnd"/>
+      <w:r>
+        <w:rPr>
+          <w:b/>
+          <w:bCs/>
+        </w:rPr>
+        <w:t>T-1 elements in here) +</w:t>
+      </w:r>
+      <w:proofErr w:type="spellStart"/>
+      <w:r>
+        <w:rPr>
+          <w:b/>
+          <w:bCs/>
+        </w:rPr>
+        <w:t>att</w:t>
+      </w:r>
+      <w:proofErr w:type="spellEnd"/>
+      <w:r>
+        <w:rPr>
+          <w:b/>
+          <w:bCs/>
+        </w:rPr>
+        <w:t>[</w:t>
+      </w:r>
+      <w:proofErr w:type="gramStart"/>
+      <w:r>
+        <w:rPr>
+          <w:b/>
+          <w:bCs/>
+        </w:rPr>
+        <w:t>T,T</w:t>
+      </w:r>
+      <w:proofErr w:type="gramEnd"/>
+      <w:r>
+        <w:rPr>
+          <w:b/>
+          <w:bCs/>
+        </w:rPr>
+        <w:t>]*</w:t>
+      </w:r>
+      <w:proofErr w:type="spellStart"/>
+      <w:r>
+        <w:rPr>
+          <w:b/>
+          <w:bCs/>
+        </w:rPr>
+        <w:t>V_vector</w:t>
+      </w:r>
+      <w:proofErr w:type="spellEnd"/>
+      <w:proofErr w:type="gramStart"/>
+      <w:r>
+        <w:rPr>
+          <w:b/>
+          <w:bCs/>
+        </w:rPr>
+        <w:t>[:,</w:t>
+      </w:r>
+      <w:proofErr w:type="gramEnd"/>
+      <w:r>
+        <w:rPr>
+          <w:b/>
+          <w:bCs/>
+        </w:rPr>
+        <w:t xml:space="preserve">T]. However, after </w:t>
+      </w:r>
+      <w:proofErr w:type="spellStart"/>
+      <w:r>
+        <w:rPr>
+          <w:b/>
+          <w:bCs/>
+        </w:rPr>
+        <w:t>softmaxing</w:t>
+      </w:r>
+      <w:proofErr w:type="spellEnd"/>
+      <w:r>
+        <w:rPr>
+          <w:b/>
+          <w:bCs/>
+        </w:rPr>
+        <w:t xml:space="preserve"> each column, </w:t>
+      </w:r>
+      <w:proofErr w:type="spellStart"/>
+      <w:proofErr w:type="gramStart"/>
+      <w:r>
+        <w:rPr>
+          <w:b/>
+          <w:bCs/>
+        </w:rPr>
+        <w:t>att</w:t>
+      </w:r>
+      <w:proofErr w:type="spellEnd"/>
+      <w:r>
+        <w:rPr>
+          <w:b/>
+          <w:bCs/>
+        </w:rPr>
+        <w:t>[</w:t>
+      </w:r>
+      <w:proofErr w:type="gramEnd"/>
+      <w:r>
+        <w:rPr>
+          <w:b/>
+          <w:bCs/>
+        </w:rPr>
+        <w:t>1,</w:t>
+      </w:r>
+      <w:proofErr w:type="gramStart"/>
+      <w:r>
+        <w:rPr>
+          <w:b/>
+          <w:bCs/>
+        </w:rPr>
+        <w:t>0]=</w:t>
+      </w:r>
+      <w:proofErr w:type="gramEnd"/>
+      <w:r>
+        <w:rPr>
+          <w:b/>
+          <w:bCs/>
+        </w:rPr>
+        <w:t xml:space="preserve">1, while sum of </w:t>
+      </w:r>
+      <w:proofErr w:type="spellStart"/>
+      <w:r>
+        <w:rPr>
+          <w:b/>
+          <w:bCs/>
+        </w:rPr>
+        <w:t>att</w:t>
+      </w:r>
+      <w:proofErr w:type="spellEnd"/>
+      <w:r>
+        <w:rPr>
+          <w:b/>
+          <w:bCs/>
+        </w:rPr>
+        <w:t>[</w:t>
+      </w:r>
+      <w:proofErr w:type="spellStart"/>
+      <w:proofErr w:type="gramStart"/>
+      <w:r>
+        <w:rPr>
+          <w:b/>
+          <w:bCs/>
+        </w:rPr>
+        <w:t>T,i</w:t>
+      </w:r>
+      <w:proofErr w:type="spellEnd"/>
+      <w:proofErr w:type="gramEnd"/>
+      <w:r>
+        <w:rPr>
+          <w:b/>
+          <w:bCs/>
+        </w:rPr>
+        <w:t>] for 0&lt;=</w:t>
+      </w:r>
+      <w:proofErr w:type="spellStart"/>
+      <w:r>
+        <w:rPr>
+          <w:b/>
+          <w:bCs/>
+        </w:rPr>
+        <w:t>i</w:t>
+      </w:r>
+      <w:proofErr w:type="spellEnd"/>
+      <w:r>
+        <w:rPr>
+          <w:b/>
+          <w:bCs/>
+        </w:rPr>
+        <w:t xml:space="preserve">&lt;=T, so the values in </w:t>
+      </w:r>
+      <w:proofErr w:type="spellStart"/>
+      <w:r>
+        <w:rPr>
+          <w:b/>
+          <w:bCs/>
+        </w:rPr>
+        <w:t>V_output’s</w:t>
+      </w:r>
+      <w:proofErr w:type="spellEnd"/>
+      <w:r>
+        <w:rPr>
+          <w:b/>
+          <w:bCs/>
+        </w:rPr>
+        <w:t xml:space="preserve"> columns will be of similar orders.</w:t>
+      </w:r>
+    </w:p>
+    <w:p>
+      <w:r>
+        <w:t xml:space="preserve">Finally, we transpose </w:t>
+      </w:r>
+      <w:proofErr w:type="spellStart"/>
+      <w:r>
+        <w:t>n_heads</w:t>
+      </w:r>
+      <w:proofErr w:type="spellEnd"/>
+      <w:r>
+        <w:t xml:space="preserve"> and T to their original position: </w:t>
+      </w:r>
+      <w:r>
+        <w:br/>
+        <w:t xml:space="preserve">(B, </w:t>
+      </w:r>
+      <w:proofErr w:type="spellStart"/>
+      <w:r>
+        <w:t>n_heads</w:t>
+      </w:r>
+      <w:proofErr w:type="spellEnd"/>
+      <w:r>
+        <w:t xml:space="preserve">, T, </w:t>
+      </w:r>
+      <w:proofErr w:type="spellStart"/>
+      <w:r>
+        <w:t>hs</w:t>
+      </w:r>
+      <w:proofErr w:type="spellEnd"/>
+      <w:r>
+        <w:t xml:space="preserve">) </w:t>
+      </w:r>
+      <w:r>
+        <w:sym w:font="Wingdings" w:char="F0E0"/>
+      </w:r>
+      <w:r>
+        <w:t xml:space="preserve"> (B, T, </w:t>
+      </w:r>
+      <w:proofErr w:type="spellStart"/>
+      <w:r>
+        <w:t>n_heads</w:t>
+      </w:r>
+      <w:proofErr w:type="spellEnd"/>
+      <w:r>
+        <w:t xml:space="preserve">, </w:t>
+      </w:r>
+      <w:proofErr w:type="spellStart"/>
+      <w:r>
+        <w:t>hs</w:t>
+      </w:r>
+      <w:proofErr w:type="spellEnd"/>
+      <w:r>
+        <w:t xml:space="preserve">), and we join the last two dimensions in a single one: (B, T, </w:t>
+      </w:r>
+      <w:proofErr w:type="spellStart"/>
+      <w:r>
+        <w:t>n_heads</w:t>
+      </w:r>
+      <w:proofErr w:type="spellEnd"/>
+      <w:r>
+        <w:t xml:space="preserve">, </w:t>
+      </w:r>
+      <w:proofErr w:type="spellStart"/>
+      <w:r>
+        <w:t>hs</w:t>
+      </w:r>
+      <w:proofErr w:type="spellEnd"/>
+      <w:r>
+        <w:t xml:space="preserve">) </w:t>
+      </w:r>
+      <w:r>
+        <w:sym w:font="Wingdings" w:char="F0E0"/>
+      </w:r>
+      <w:r>
+        <w:t xml:space="preserve"> (B, T, 768). [we call this process concatenation of the heads</w:t>
+      </w:r>
+      <w:r>
+        <w:t>. Now we have the result of each of the heads localized in one specific region of the 768-dimensional vectors</w:t>
+      </w:r>
+      <w:r>
         <w:t>]</w:t>
       </w:r>
-      <w:r>
-        <w:rPr>
-          <w:b/>
-          <w:bCs/>
-        </w:rPr>
-        <w:t>+</w:t>
-      </w:r>
-      <w:r>
-        <w:rPr>
-          <w:b/>
-          <w:bCs/>
-        </w:rPr>
+    </w:p>
+    <w:p>
+      <w:r>
+        <w:t>We make all this go through a final linear layer with weights of dimensions (768, 768) and 768 bias values.</w:t>
+      </w:r>
+      <w:r>
+        <w:t xml:space="preserve"> This mixes the info of the heads, delocalizing it across the whole 768 indices in ways that will be useful for later processing. We call the final tensor </w:t>
+      </w:r>
+      <w:proofErr w:type="spellStart"/>
+      <w:r>
+        <w:t>attention_output</w:t>
+      </w:r>
+      <w:proofErr w:type="spellEnd"/>
+      <w:r>
+        <w:t xml:space="preserve"> tensor, it’s of dimension (B, T, 768)</w:t>
+      </w:r>
+    </w:p>
+    <w:p>
+      <w:pPr>
+        <w:rPr>
+          <w:b/>
+          <w:bCs/>
+        </w:rPr>
+      </w:pPr>
+      <w:r>
+        <w:t xml:space="preserve">Last step of the </w:t>
+      </w:r>
+      <w:proofErr w:type="spellStart"/>
+      <w:r>
+        <w:t>self attention</w:t>
+      </w:r>
+      <w:proofErr w:type="spellEnd"/>
+      <w:r>
+        <w:t xml:space="preserve"> block is adding </w:t>
+      </w:r>
+      <w:proofErr w:type="spellStart"/>
+      <w:r>
+        <w:t>attention_output</w:t>
+      </w:r>
+      <w:proofErr w:type="spellEnd"/>
+      <w:r>
+        <w:t xml:space="preserve"> to </w:t>
+      </w:r>
+      <w:proofErr w:type="spellStart"/>
+      <w:r>
+        <w:t>input_embedding</w:t>
+      </w:r>
+      <w:proofErr w:type="spellEnd"/>
+      <w:r>
+        <w:t xml:space="preserve"> through the previously mentioned residual paths. This will be useful during the training’s backpropagation stage</w:t>
+      </w:r>
+      <w:r>
+        <w:t>, preventing the vanishing gradient issue.</w:t>
+      </w:r>
+      <w:r>
         <w:t xml:space="preserve"> </w:t>
       </w:r>
-      <w:r>
-        <w:rPr>
-          <w:b/>
-          <w:bCs/>
-        </w:rPr>
-        <w:t>…(T-1 elements in here) +</w:t>
-      </w:r>
-      <w:r>
-        <w:rPr>
-          <w:b/>
-          <w:bCs/>
-        </w:rPr>
-        <w:t>att[T,</w:t>
-      </w:r>
-      <w:r>
-        <w:rPr>
-          <w:b/>
-          <w:bCs/>
-        </w:rPr>
-        <w:t>T</w:t>
-      </w:r>
-      <w:r>
-        <w:rPr>
-          <w:b/>
-          <w:bCs/>
-        </w:rPr>
-        <w:t>]*V_vector[:,</w:t>
-      </w:r>
-      <w:r>
-        <w:rPr>
-          <w:b/>
-          <w:bCs/>
-        </w:rPr>
-        <w:t>T</w:t>
-      </w:r>
-      <w:r>
-        <w:rPr>
-          <w:b/>
-          <w:bCs/>
-        </w:rPr>
-        <w:t>]</w:t>
-      </w:r>
-      <w:r>
-        <w:rPr>
-          <w:b/>
-          <w:bCs/>
-        </w:rPr>
-        <w:t>. However, after softmaxing each column, att[1,0]=1, while sum of att[T,i] for 0&lt;=i&lt;=T, so the values in V_output’s columns will be of similar orders.</w:t>
-      </w:r>
-    </w:p>
-    <w:p>
-      <w:r>
-        <w:t xml:space="preserve">Finally, we transpose n_heads and T to their original position: </w:t>
-      </w:r>
-      <w:r>
-        <w:br/>
-      </w:r>
-      <w:r>
-        <w:t>(B, n_heads, T, hs)</w:t>
-      </w:r>
-      <w:r>
-        <w:t xml:space="preserve"> </w:t>
-      </w:r>
-      <w:r>
-        <w:sym w:font="Wingdings" w:char="F0E0"/>
-      </w:r>
-      <w:r>
-        <w:t xml:space="preserve"> </w:t>
-      </w:r>
-      <w:r>
-        <w:t>(B,</w:t>
-      </w:r>
-      <w:r>
-        <w:t xml:space="preserve"> T,</w:t>
-      </w:r>
-      <w:r>
-        <w:t xml:space="preserve"> n_heads, hs)</w:t>
-      </w:r>
-      <w:r>
-        <w:t xml:space="preserve">, and we join the last two dimensions in a single one: </w:t>
-      </w:r>
-      <w:r>
-        <w:t>(B, T, n_heads, hs)</w:t>
-      </w:r>
-      <w:r>
-        <w:t xml:space="preserve"> </w:t>
-      </w:r>
-      <w:r>
-        <w:sym w:font="Wingdings" w:char="F0E0"/>
-      </w:r>
-      <w:r>
-        <w:t xml:space="preserve"> (B, T, 768). [we call this process concatenation of the heads</w:t>
-      </w:r>
-      <w:r>
-        <w:t>. Now we have the result of each of the heads localized in one specific region of the 768-dimensional vectors</w:t>
-      </w:r>
-      <w:r>
-        <w:t>]</w:t>
-      </w:r>
-    </w:p>
-    <w:p>
-      <w:r>
-        <w:t>We make all this go through a final linear layer with weights of dimensions (768, 768) and 768 bias values.</w:t>
-      </w:r>
-      <w:r>
-        <w:t xml:space="preserve"> This mixes the info of the heads, delocalizing it across the whole 768 indices in ways that will be useful for later processing. We call the final tensor attention_output tensor, it’s of dimension (B, T, 768)</w:t>
-      </w:r>
     </w:p>
     <w:p>
       <w:pPr>
@@ -2249,30 +3352,13 @@
         </w:rPr>
       </w:pPr>
       <w:r>
-        <w:t>Last step of the self attention block is adding attention_output to input_embedding through the previously mentioned residual paths. This will be useful during the training’s backpropagation stage</w:t>
-      </w:r>
-      <w:r>
-        <w:t>, preventing the vanishing gradient issue.</w:t>
-      </w:r>
-      <w:r>
-        <w:t xml:space="preserve"> </w:t>
-      </w:r>
-    </w:p>
-    <w:p>
-      <w:pPr>
-        <w:rPr>
-          <w:b/>
-          <w:bCs/>
-        </w:rPr>
-      </w:pPr>
-      <w:r>
         <w:rPr>
           <w:b/>
           <w:bCs/>
           <w:noProof/>
         </w:rPr>
         <w:drawing>
-          <wp:anchor distT="0" distB="0" distL="114300" distR="114300" simplePos="0" relativeHeight="251680768" behindDoc="0" locked="0" layoutInCell="1" allowOverlap="1" wp14:anchorId="2BB4B5F9" wp14:editId="4EB5E3A7">
+          <wp:anchor distT="0" distB="0" distL="114300" distR="114300" simplePos="0" relativeHeight="251680768" behindDoc="0" locked="0" layoutInCell="1" allowOverlap="1" wp14:anchorId="2BB4B5F9" wp14:editId="3E659648">
             <wp:simplePos x="0" y="0"/>
             <wp:positionH relativeFrom="column">
               <wp:posOffset>3208383</wp:posOffset>
@@ -2326,28 +3412,7 @@
           <w:b/>
           <w:bCs/>
         </w:rPr>
-        <w:t>[</w:t>
-      </w:r>
-      <w:r>
-        <w:rPr>
-          <w:b/>
-          <w:bCs/>
-        </w:rPr>
-        <w:t xml:space="preserve">The residue </w:t>
-      </w:r>
-      <w:r>
-        <w:rPr>
-          <w:b/>
-          <w:bCs/>
-        </w:rPr>
-        <w:t xml:space="preserve">path </w:t>
-      </w:r>
-      <w:r>
-        <w:rPr>
-          <w:b/>
-          <w:bCs/>
-        </w:rPr>
-        <w:t>prevents the vanishing derivative problem:</w:t>
+        <w:t>[The residue path prevents the vanishing derivative problem:</w:t>
       </w:r>
     </w:p>
     <w:p>
@@ -2578,19 +3643,1165 @@
     </w:p>
     <w:p>
       <w:r>
-        <w:t>Now, it’s time for the MLP (multi-layer perceptron), this takes care of processing the knowledge gathered in the self-attention layer. I’ll be quicker for this. It also has a residue path, but the mlp itself is made of an input linear layer, that expands x4 the 768 dimensional vectors, a GELU activation function, and a compression layer. GELU is basically a derivable RELU, and the x4 is useful because this allows for more weights and that means more stored knowledge.</w:t>
+        <w:t xml:space="preserve">Now, it’s time for the MLP (multi-layer perceptron), this takes care of processing the knowledge gathered in the self-attention layer. I’ll be quicker for this. It also has a residue path, but the </w:t>
+      </w:r>
+      <w:proofErr w:type="spellStart"/>
+      <w:r>
+        <w:t>mlp</w:t>
+      </w:r>
+      <w:proofErr w:type="spellEnd"/>
+      <w:r>
+        <w:t xml:space="preserve"> itself is made of an input linear layer, that expands x4 the </w:t>
+      </w:r>
+      <w:proofErr w:type="gramStart"/>
+      <w:r>
+        <w:t>768 dimensional</w:t>
+      </w:r>
+      <w:proofErr w:type="gramEnd"/>
+      <w:r>
+        <w:t xml:space="preserve"> vectors, a GELU activation function, and a compression layer. GELU is basically a derivable RELU, and the x4 is useful because this allows for more weights and that means more stored knowledge.</w:t>
       </w:r>
     </w:p>
     <w:p/>
+    <w:p>
+      <w:r>
+        <w:t>2026/01/06</w:t>
+      </w:r>
+    </w:p>
+    <w:p>
+      <w:r>
+        <w:t>Optimization techniques to make the training faster:</w:t>
+      </w:r>
+    </w:p>
+    <w:p>
+      <w:r>
+        <w:t>1) Most basic: Combine multiple matrix operations into a bigger single one using algebra</w:t>
+      </w:r>
+    </w:p>
+    <w:p>
+      <w:r>
+        <w:t>2) Reduce the precision: this has two benefits: the addition process is faster, and the memory reads become faster (since the stored numbers occupy less space). We go from fp32 to</w:t>
+      </w:r>
+      <w:r>
+        <w:t xml:space="preserve"> tf32, and in some cases, to</w:t>
+      </w:r>
+      <w:r>
+        <w:t xml:space="preserve"> </w:t>
+      </w:r>
+      <w:proofErr w:type="spellStart"/>
+      <w:proofErr w:type="gramStart"/>
+      <w:r>
+        <w:t>bfloat</w:t>
+      </w:r>
+      <w:proofErr w:type="spellEnd"/>
+      <w:r>
+        <w:t>(</w:t>
+      </w:r>
+      <w:proofErr w:type="gramEnd"/>
+      <w:r>
+        <w:t>16)</w:t>
+      </w:r>
+    </w:p>
+    <w:p>
+      <w:r>
+        <w:drawing>
+          <wp:anchor distT="0" distB="0" distL="114300" distR="114300" simplePos="0" relativeHeight="251683840" behindDoc="1" locked="0" layoutInCell="1" allowOverlap="1" wp14:anchorId="4D1BF870" wp14:editId="6B6F4CF3">
+            <wp:simplePos x="0" y="0"/>
+            <wp:positionH relativeFrom="column">
+              <wp:posOffset>3199765</wp:posOffset>
+            </wp:positionH>
+            <wp:positionV relativeFrom="paragraph">
+              <wp:posOffset>2540</wp:posOffset>
+            </wp:positionV>
+            <wp:extent cx="2617470" cy="1276350"/>
+            <wp:effectExtent l="0" t="0" r="0" b="0"/>
+            <wp:wrapSquare wrapText="bothSides"/>
+            <wp:docPr id="1546652767" name="Imagen 1"/>
+            <wp:cNvGraphicFramePr>
+              <a:graphicFrameLocks xmlns:a="http://schemas.openxmlformats.org/drawingml/2006/main" noChangeAspect="1"/>
+            </wp:cNvGraphicFramePr>
+            <a:graphic xmlns:a="http://schemas.openxmlformats.org/drawingml/2006/main">
+              <a:graphicData uri="http://schemas.openxmlformats.org/drawingml/2006/picture">
+                <pic:pic xmlns:pic="http://schemas.openxmlformats.org/drawingml/2006/picture">
+                  <pic:nvPicPr>
+                    <pic:cNvPr id="1546652767" name=""/>
+                    <pic:cNvPicPr/>
+                  </pic:nvPicPr>
+                  <pic:blipFill>
+                    <a:blip r:embed="rId30">
+                      <a:extLst>
+                        <a:ext uri="{28A0092B-C50C-407E-A947-70E740481C1C}">
+                          <a14:useLocalDpi xmlns:a14="http://schemas.microsoft.com/office/drawing/2010/main" val="0"/>
+                        </a:ext>
+                      </a:extLst>
+                    </a:blip>
+                    <a:stretch>
+                      <a:fillRect/>
+                    </a:stretch>
+                  </pic:blipFill>
+                  <pic:spPr>
+                    <a:xfrm>
+                      <a:off x="0" y="0"/>
+                      <a:ext cx="2617470" cy="1276350"/>
+                    </a:xfrm>
+                    <a:prstGeom prst="rect">
+                      <a:avLst/>
+                    </a:prstGeom>
+                  </pic:spPr>
+                </pic:pic>
+              </a:graphicData>
+            </a:graphic>
+          </wp:anchor>
+        </w:drawing>
+      </w:r>
+      <w:r>
+        <w:drawing>
+          <wp:anchor distT="0" distB="0" distL="114300" distR="114300" simplePos="0" relativeHeight="251682816" behindDoc="1" locked="0" layoutInCell="1" allowOverlap="1" wp14:anchorId="53AE02BD" wp14:editId="366E3EA2">
+            <wp:simplePos x="0" y="0"/>
+            <wp:positionH relativeFrom="column">
+              <wp:posOffset>1142365</wp:posOffset>
+            </wp:positionH>
+            <wp:positionV relativeFrom="paragraph">
+              <wp:posOffset>74930</wp:posOffset>
+            </wp:positionV>
+            <wp:extent cx="1676400" cy="1134110"/>
+            <wp:effectExtent l="0" t="0" r="0" b="8890"/>
+            <wp:wrapTight wrapText="bothSides">
+              <wp:wrapPolygon edited="0">
+                <wp:start x="0" y="0"/>
+                <wp:lineTo x="0" y="21406"/>
+                <wp:lineTo x="21355" y="21406"/>
+                <wp:lineTo x="21355" y="0"/>
+                <wp:lineTo x="0" y="0"/>
+              </wp:wrapPolygon>
+            </wp:wrapTight>
+            <wp:docPr id="932722890" name="Imagen 1"/>
+            <wp:cNvGraphicFramePr>
+              <a:graphicFrameLocks xmlns:a="http://schemas.openxmlformats.org/drawingml/2006/main" noChangeAspect="1"/>
+            </wp:cNvGraphicFramePr>
+            <a:graphic xmlns:a="http://schemas.openxmlformats.org/drawingml/2006/main">
+              <a:graphicData uri="http://schemas.openxmlformats.org/drawingml/2006/picture">
+                <pic:pic xmlns:pic="http://schemas.openxmlformats.org/drawingml/2006/picture">
+                  <pic:nvPicPr>
+                    <pic:cNvPr id="932722890" name=""/>
+                    <pic:cNvPicPr/>
+                  </pic:nvPicPr>
+                  <pic:blipFill>
+                    <a:blip r:embed="rId31" cstate="print">
+                      <a:extLst>
+                        <a:ext uri="{28A0092B-C50C-407E-A947-70E740481C1C}">
+                          <a14:useLocalDpi xmlns:a14="http://schemas.microsoft.com/office/drawing/2010/main" val="0"/>
+                        </a:ext>
+                      </a:extLst>
+                    </a:blip>
+                    <a:stretch>
+                      <a:fillRect/>
+                    </a:stretch>
+                  </pic:blipFill>
+                  <pic:spPr>
+                    <a:xfrm>
+                      <a:off x="0" y="0"/>
+                      <a:ext cx="1676400" cy="1134110"/>
+                    </a:xfrm>
+                    <a:prstGeom prst="rect">
+                      <a:avLst/>
+                    </a:prstGeom>
+                  </pic:spPr>
+                </pic:pic>
+              </a:graphicData>
+            </a:graphic>
+            <wp14:sizeRelH relativeFrom="margin">
+              <wp14:pctWidth>0</wp14:pctWidth>
+            </wp14:sizeRelH>
+            <wp14:sizeRelV relativeFrom="margin">
+              <wp14:pctHeight>0</wp14:pctHeight>
+            </wp14:sizeRelV>
+          </wp:anchor>
+        </w:drawing>
+      </w:r>
+    </w:p>
     <w:p/>
     <w:p>
+      <w:r>
+        <w:rPr>
+          <w:noProof/>
+        </w:rPr>
+        <mc:AlternateContent>
+          <mc:Choice Requires="wpi">
+            <w:drawing>
+              <wp:anchor distT="0" distB="0" distL="114300" distR="114300" simplePos="0" relativeHeight="251687936" behindDoc="0" locked="0" layoutInCell="1" allowOverlap="1" wp14:anchorId="14B54157" wp14:editId="0EE4BA92">
+                <wp:simplePos x="0" y="0"/>
+                <wp:positionH relativeFrom="column">
+                  <wp:posOffset>4189095</wp:posOffset>
+                </wp:positionH>
+                <wp:positionV relativeFrom="paragraph">
+                  <wp:posOffset>-33655</wp:posOffset>
+                </wp:positionV>
+                <wp:extent cx="889000" cy="421785"/>
+                <wp:effectExtent l="57150" t="57150" r="25400" b="54610"/>
+                <wp:wrapNone/>
+                <wp:docPr id="2016054873" name="Entrada de lápiz 11"/>
+                <wp:cNvGraphicFramePr/>
+                <a:graphic xmlns:a="http://schemas.openxmlformats.org/drawingml/2006/main">
+                  <a:graphicData uri="http://schemas.microsoft.com/office/word/2010/wordprocessingInk">
+                    <w14:contentPart bwMode="auto" r:id="rId32">
+                      <w14:nvContentPartPr>
+                        <w14:cNvContentPartPr/>
+                      </w14:nvContentPartPr>
+                      <w14:xfrm>
+                        <a:off x="0" y="0"/>
+                        <a:ext cx="889000" cy="421785"/>
+                      </w14:xfrm>
+                    </w14:contentPart>
+                  </a:graphicData>
+                </a:graphic>
+              </wp:anchor>
+            </w:drawing>
+          </mc:Choice>
+          <mc:Fallback>
+            <w:pict>
+              <v:shapetype w14:anchorId="38B52630" id="_x0000_t75" coordsize="21600,21600" o:spt="75" o:preferrelative="t" path="m@4@5l@4@11@9@11@9@5xe" filled="f" stroked="f">
+                <v:stroke joinstyle="miter"/>
+                <v:formulas>
+                  <v:f eqn="if lineDrawn pixelLineWidth 0"/>
+                  <v:f eqn="sum @0 1 0"/>
+                  <v:f eqn="sum 0 0 @1"/>
+                  <v:f eqn="prod @2 1 2"/>
+                  <v:f eqn="prod @3 21600 pixelWidth"/>
+                  <v:f eqn="prod @3 21600 pixelHeight"/>
+                  <v:f eqn="sum @0 0 1"/>
+                  <v:f eqn="prod @6 1 2"/>
+                  <v:f eqn="prod @7 21600 pixelWidth"/>
+                  <v:f eqn="sum @8 21600 0"/>
+                  <v:f eqn="prod @7 21600 pixelHeight"/>
+                  <v:f eqn="sum @10 21600 0"/>
+                </v:formulas>
+                <v:path o:extrusionok="f" gradientshapeok="t" o:connecttype="rect"/>
+                <o:lock v:ext="edit" aspectratio="t"/>
+              </v:shapetype>
+              <v:shape id="Entrada de lápiz 11" o:spid="_x0000_s1026" type="#_x0000_t75" style="position:absolute;margin-left:329.15pt;margin-top:-3.35pt;width:71.4pt;height:34.6pt;z-index:251687936;visibility:visible;mso-wrap-style:square;mso-wrap-distance-left:9pt;mso-wrap-distance-top:0;mso-wrap-distance-right:9pt;mso-wrap-distance-bottom:0;mso-position-horizontal:absolute;mso-position-horizontal-relative:text;mso-position-vertical:absolute;mso-position-vertical-relative:text" o:gfxdata="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">
+                <v:imagedata r:id="rId33" o:title=""/>
+              </v:shape>
+            </w:pict>
+          </mc:Fallback>
+        </mc:AlternateContent>
+      </w:r>
+    </w:p>
+    <w:p>
       <w:pPr>
         <w:rPr>
           <w:noProof/>
         </w:rPr>
       </w:pPr>
+      <w:r>
+        <w:rPr>
+          <w:noProof/>
+        </w:rPr>
+        <mc:AlternateContent>
+          <mc:Choice Requires="wpi">
+            <w:drawing>
+              <wp:anchor distT="0" distB="0" distL="114300" distR="114300" simplePos="0" relativeHeight="251684864" behindDoc="0" locked="0" layoutInCell="1" allowOverlap="1" wp14:anchorId="3B2DC8C1" wp14:editId="4F65C568">
+                <wp:simplePos x="0" y="0"/>
+                <wp:positionH relativeFrom="column">
+                  <wp:posOffset>4228005</wp:posOffset>
+                </wp:positionH>
+                <wp:positionV relativeFrom="paragraph">
+                  <wp:posOffset>37330</wp:posOffset>
+                </wp:positionV>
+                <wp:extent cx="489600" cy="229680"/>
+                <wp:effectExtent l="57150" t="57150" r="24765" b="56515"/>
+                <wp:wrapNone/>
+                <wp:docPr id="120707261" name="Entrada de lápiz 8"/>
+                <wp:cNvGraphicFramePr/>
+                <a:graphic xmlns:a="http://schemas.openxmlformats.org/drawingml/2006/main">
+                  <a:graphicData uri="http://schemas.microsoft.com/office/word/2010/wordprocessingInk">
+                    <w14:contentPart bwMode="auto" r:id="rId34">
+                      <w14:nvContentPartPr>
+                        <w14:cNvContentPartPr/>
+                      </w14:nvContentPartPr>
+                      <w14:xfrm>
+                        <a:off x="0" y="0"/>
+                        <a:ext cx="489600" cy="229680"/>
+                      </w14:xfrm>
+                    </w14:contentPart>
+                  </a:graphicData>
+                </a:graphic>
+              </wp:anchor>
+            </w:drawing>
+          </mc:Choice>
+          <mc:Fallback>
+            <w:pict>
+              <v:shape w14:anchorId="405AB1A6" id="Entrada de lápiz 8" o:spid="_x0000_s1026" type="#_x0000_t75" style="position:absolute;margin-left:332.2pt;margin-top:2.25pt;width:39.95pt;height:19.5pt;z-index:251684864;visibility:visible;mso-wrap-style:square;mso-wrap-distance-left:9pt;mso-wrap-distance-top:0;mso-wrap-distance-right:9pt;mso-wrap-distance-bottom:0;mso-position-horizontal:absolute;mso-position-horizontal-relative:text;mso-position-vertical:absolute;mso-position-vertical-relative:text" o:gfxdata="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">
+                <v:imagedata r:id="rId35" o:title=""/>
+              </v:shape>
+            </w:pict>
+          </mc:Fallback>
+        </mc:AlternateContent>
+      </w:r>
+    </w:p>
+    <w:p>
+      <w:r>
+        <w:br w:type="page"/>
+      </w:r>
+    </w:p>
+    <w:p>
+      <w:r>
+        <w:rPr>
+          <w:noProof/>
+        </w:rPr>
+        <w:lastRenderedPageBreak/>
+        <mc:AlternateContent>
+          <mc:Choice Requires="wpi">
+            <w:drawing>
+              <wp:anchor distT="0" distB="0" distL="114300" distR="114300" simplePos="0" relativeHeight="251689984" behindDoc="0" locked="0" layoutInCell="1" allowOverlap="1" wp14:anchorId="61895725" wp14:editId="3378B910">
+                <wp:simplePos x="0" y="0"/>
+                <wp:positionH relativeFrom="column">
+                  <wp:posOffset>4679085</wp:posOffset>
+                </wp:positionH>
+                <wp:positionV relativeFrom="paragraph">
+                  <wp:posOffset>55825</wp:posOffset>
+                </wp:positionV>
+                <wp:extent cx="430200" cy="314280"/>
+                <wp:effectExtent l="57150" t="57150" r="27305" b="48260"/>
+                <wp:wrapNone/>
+                <wp:docPr id="695541555" name="Entrada de lápiz 12"/>
+                <wp:cNvGraphicFramePr/>
+                <a:graphic xmlns:a="http://schemas.openxmlformats.org/drawingml/2006/main">
+                  <a:graphicData uri="http://schemas.microsoft.com/office/word/2010/wordprocessingInk">
+                    <w14:contentPart bwMode="auto" r:id="rId36">
+                      <w14:nvContentPartPr>
+                        <w14:cNvContentPartPr/>
+                      </w14:nvContentPartPr>
+                      <w14:xfrm>
+                        <a:off x="0" y="0"/>
+                        <a:ext cx="430200" cy="314280"/>
+                      </w14:xfrm>
+                    </w14:contentPart>
+                  </a:graphicData>
+                </a:graphic>
+              </wp:anchor>
+            </w:drawing>
+          </mc:Choice>
+          <mc:Fallback>
+            <w:pict>
+              <v:shape w14:anchorId="68E33180" id="Entrada de lápiz 12" o:spid="_x0000_s1026" type="#_x0000_t75" style="position:absolute;margin-left:367.75pt;margin-top:3.7pt;width:35.25pt;height:26.2pt;z-index:251689984;visibility:visible;mso-wrap-style:square;mso-wrap-distance-left:9pt;mso-wrap-distance-top:0;mso-wrap-distance-right:9pt;mso-wrap-distance-bottom:0;mso-position-horizontal:absolute;mso-position-horizontal-relative:text;mso-position-vertical:absolute;mso-position-vertical-relative:text" o:gfxdata="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">
+                <v:imagedata r:id="rId37" o:title=""/>
+              </v:shape>
+            </w:pict>
+          </mc:Fallback>
+        </mc:AlternateContent>
+      </w:r>
+      <w:r>
+        <w:drawing>
+          <wp:anchor distT="0" distB="0" distL="114300" distR="114300" simplePos="0" relativeHeight="251688960" behindDoc="1" locked="0" layoutInCell="1" allowOverlap="1" wp14:anchorId="46A33C9C" wp14:editId="76AE5FD0">
+            <wp:simplePos x="0" y="0"/>
+            <wp:positionH relativeFrom="margin">
+              <wp:posOffset>4838065</wp:posOffset>
+            </wp:positionH>
+            <wp:positionV relativeFrom="paragraph">
+              <wp:posOffset>-614045</wp:posOffset>
+            </wp:positionV>
+            <wp:extent cx="1339850" cy="1629410"/>
+            <wp:effectExtent l="0" t="0" r="0" b="8890"/>
+            <wp:wrapNone/>
+            <wp:docPr id="424951792" name="Imagen 1"/>
+            <wp:cNvGraphicFramePr>
+              <a:graphicFrameLocks xmlns:a="http://schemas.openxmlformats.org/drawingml/2006/main" noChangeAspect="1"/>
+            </wp:cNvGraphicFramePr>
+            <a:graphic xmlns:a="http://schemas.openxmlformats.org/drawingml/2006/main">
+              <a:graphicData uri="http://schemas.openxmlformats.org/drawingml/2006/picture">
+                <pic:pic xmlns:pic="http://schemas.openxmlformats.org/drawingml/2006/picture">
+                  <pic:nvPicPr>
+                    <pic:cNvPr id="424951792" name=""/>
+                    <pic:cNvPicPr/>
+                  </pic:nvPicPr>
+                  <pic:blipFill>
+                    <a:blip r:embed="rId38" cstate="print">
+                      <a:extLst>
+                        <a:ext uri="{28A0092B-C50C-407E-A947-70E740481C1C}">
+                          <a14:useLocalDpi xmlns:a14="http://schemas.microsoft.com/office/drawing/2010/main" val="0"/>
+                        </a:ext>
+                      </a:extLst>
+                    </a:blip>
+                    <a:stretch>
+                      <a:fillRect/>
+                    </a:stretch>
+                  </pic:blipFill>
+                  <pic:spPr>
+                    <a:xfrm>
+                      <a:off x="0" y="0"/>
+                      <a:ext cx="1339850" cy="1629410"/>
+                    </a:xfrm>
+                    <a:prstGeom prst="rect">
+                      <a:avLst/>
+                    </a:prstGeom>
+                  </pic:spPr>
+                </pic:pic>
+              </a:graphicData>
+            </a:graphic>
+            <wp14:sizeRelH relativeFrom="margin">
+              <wp14:pctWidth>0</wp14:pctWidth>
+            </wp14:sizeRelH>
+            <wp14:sizeRelV relativeFrom="margin">
+              <wp14:pctHeight>0</wp14:pctHeight>
+            </wp14:sizeRelV>
+          </wp:anchor>
+        </w:drawing>
+      </w:r>
+      <w:r>
+        <w:t>Two lines of code:</w:t>
+      </w:r>
+    </w:p>
+    <w:p>
+      <w:r>
+        <w:t>torch.set_float32_matmul_precision('high')</w:t>
+      </w:r>
+      <w:r>
+        <w:t xml:space="preserve"> # makes tf32 the default precision</w:t>
+      </w:r>
+    </w:p>
+    <w:p>
+      <w:r>
+        <w:t xml:space="preserve">with </w:t>
+      </w:r>
+      <w:proofErr w:type="spellStart"/>
+      <w:proofErr w:type="gramStart"/>
+      <w:r>
+        <w:t>torch.autocast</w:t>
+      </w:r>
+      <w:proofErr w:type="spellEnd"/>
+      <w:proofErr w:type="gramEnd"/>
+      <w:r>
+        <w:t>(</w:t>
+      </w:r>
+      <w:proofErr w:type="spellStart"/>
+      <w:r>
+        <w:t>device_type</w:t>
+      </w:r>
+      <w:proofErr w:type="spellEnd"/>
+      <w:r>
+        <w:t xml:space="preserve">=device, </w:t>
+      </w:r>
+      <w:proofErr w:type="spellStart"/>
+      <w:r>
+        <w:t>dtype</w:t>
+      </w:r>
+      <w:proofErr w:type="spellEnd"/>
+      <w:r>
+        <w:t>=</w:t>
+      </w:r>
+      <w:proofErr w:type="gramStart"/>
+      <w:r>
+        <w:t>torch.bfloat</w:t>
+      </w:r>
+      <w:proofErr w:type="gramEnd"/>
+      <w:r>
+        <w:t>16):</w:t>
+      </w:r>
+      <w:r>
+        <w:br/>
+        <w:t xml:space="preserve">    </w:t>
+      </w:r>
+      <w:r>
+        <w:t xml:space="preserve">logits, loss = </w:t>
+      </w:r>
+      <w:proofErr w:type="gramStart"/>
+      <w:r>
+        <w:t>model(</w:t>
+      </w:r>
+      <w:proofErr w:type="gramEnd"/>
+      <w:r>
+        <w:t>x, y)</w:t>
+      </w:r>
+    </w:p>
+    <w:p>
+      <w:r>
+        <w:t xml:space="preserve"># using </w:t>
+      </w:r>
+      <w:proofErr w:type="spellStart"/>
+      <w:proofErr w:type="gramStart"/>
+      <w:r>
+        <w:t>torch.autocast</w:t>
+      </w:r>
+      <w:proofErr w:type="spellEnd"/>
+      <w:proofErr w:type="gramEnd"/>
+      <w:r>
+        <w:t xml:space="preserve">, only some operations get converted to bfloat16. A lot of operations stay as float32 (normalization or </w:t>
+      </w:r>
+      <w:proofErr w:type="spellStart"/>
+      <w:r>
+        <w:t>softmax</w:t>
+      </w:r>
+      <w:proofErr w:type="spellEnd"/>
+      <w:r>
+        <w:t>). This is because they are more sensitive to precision</w:t>
+      </w:r>
     </w:p>
     <w:p/>
+    <w:p>
+      <w:r>
+        <w:t>3) Compiling the model</w:t>
+      </w:r>
+    </w:p>
+    <w:p>
+      <w:r>
+        <w:t>model = GPT(</w:t>
+      </w:r>
+      <w:proofErr w:type="spellStart"/>
+      <w:r>
+        <w:t>GPTConfig</w:t>
+      </w:r>
+      <w:proofErr w:type="spellEnd"/>
+      <w:r>
+        <w:t>)</w:t>
+      </w:r>
+      <w:r>
+        <w:br/>
+      </w:r>
+      <w:r>
+        <w:t>model.to(device)</w:t>
+      </w:r>
+      <w:r>
+        <w:br/>
+      </w:r>
+      <w:proofErr w:type="spellStart"/>
+      <w:proofErr w:type="gramStart"/>
+      <w:r>
+        <w:t>torch.compile</w:t>
+      </w:r>
+      <w:proofErr w:type="spellEnd"/>
+      <w:proofErr w:type="gramEnd"/>
+      <w:r>
+        <w:t>(model)</w:t>
+      </w:r>
+      <w:r>
+        <w:t xml:space="preserve"> # this line!</w:t>
+      </w:r>
+      <w:r>
+        <w:br/>
+      </w:r>
+      <w:r>
+        <w:br/>
+        <w:t xml:space="preserve">What this does is, it makes the full </w:t>
+      </w:r>
+      <w:proofErr w:type="gramStart"/>
+      <w:r>
+        <w:t>forward(</w:t>
+      </w:r>
+      <w:proofErr w:type="gramEnd"/>
+      <w:r>
+        <w:t xml:space="preserve">) function a single item, instead of letting the python compiler go line by line through it. As it looks at the full picture, it fuses multiple operations into one; and, additionally, it minimizes reads/write the </w:t>
+      </w:r>
+      <w:proofErr w:type="spellStart"/>
+      <w:r>
+        <w:t>gpu</w:t>
+      </w:r>
+      <w:proofErr w:type="spellEnd"/>
+      <w:r>
+        <w:t xml:space="preserve"> makes, </w:t>
+      </w:r>
+      <w:r>
+        <w:t xml:space="preserve">intelligently managing the few </w:t>
+      </w:r>
+      <w:proofErr w:type="spellStart"/>
+      <w:r>
+        <w:t>MBytes</w:t>
+      </w:r>
+      <w:proofErr w:type="spellEnd"/>
+      <w:r>
+        <w:t xml:space="preserve"> of SRAM the </w:t>
+      </w:r>
+      <w:proofErr w:type="spellStart"/>
+      <w:r>
+        <w:t>gpu</w:t>
+      </w:r>
+      <w:proofErr w:type="spellEnd"/>
+      <w:r>
+        <w:t xml:space="preserve"> has</w:t>
+      </w:r>
+    </w:p>
+    <w:p>
+      <w:r>
+        <w:rPr>
+          <w:noProof/>
+        </w:rPr>
+        <mc:AlternateContent>
+          <mc:Choice Requires="wps">
+            <w:drawing>
+              <wp:anchor distT="0" distB="0" distL="114300" distR="114300" simplePos="0" relativeHeight="251694080" behindDoc="0" locked="0" layoutInCell="1" allowOverlap="1" wp14:anchorId="47F63556" wp14:editId="2C41BFBA">
+                <wp:simplePos x="0" y="0"/>
+                <wp:positionH relativeFrom="column">
+                  <wp:posOffset>1605915</wp:posOffset>
+                </wp:positionH>
+                <wp:positionV relativeFrom="paragraph">
+                  <wp:posOffset>1729740</wp:posOffset>
+                </wp:positionV>
+                <wp:extent cx="2419350" cy="533400"/>
+                <wp:effectExtent l="0" t="0" r="19050" b="19050"/>
+                <wp:wrapNone/>
+                <wp:docPr id="655810563" name="Cuadro de texto 19"/>
+                <wp:cNvGraphicFramePr/>
+                <a:graphic xmlns:a="http://schemas.openxmlformats.org/drawingml/2006/main">
+                  <a:graphicData uri="http://schemas.microsoft.com/office/word/2010/wordprocessingShape">
+                    <wps:wsp>
+                      <wps:cNvSpPr txBox="1"/>
+                      <wps:spPr>
+                        <a:xfrm>
+                          <a:off x="0" y="0"/>
+                          <a:ext cx="2419350" cy="533400"/>
+                        </a:xfrm>
+                        <a:prstGeom prst="rect">
+                          <a:avLst/>
+                        </a:prstGeom>
+                        <a:solidFill>
+                          <a:schemeClr val="lt1"/>
+                        </a:solidFill>
+                        <a:ln w="6350">
+                          <a:solidFill>
+                            <a:prstClr val="black"/>
+                          </a:solidFill>
+                        </a:ln>
+                      </wps:spPr>
+                      <wps:txbx>
+                        <w:txbxContent>
+                          <w:p>
+                            <w:r>
+                              <w:t>Lots of reads/writes between G</w:t>
+                            </w:r>
+                            <w:r>
+                              <w:t>PU and High Bandwidth Memory</w:t>
+                            </w:r>
+                          </w:p>
+                        </w:txbxContent>
+                      </wps:txbx>
+                      <wps:bodyPr rot="0" spcFirstLastPara="0" vertOverflow="overflow" horzOverflow="overflow" vert="horz" wrap="square" lIns="91440" tIns="45720" rIns="91440" bIns="45720" numCol="1" spcCol="0" rtlCol="0" fromWordArt="0" anchor="t" anchorCtr="0" forceAA="0" compatLnSpc="1">
+                        <a:prstTxWarp prst="textNoShape">
+                          <a:avLst/>
+                        </a:prstTxWarp>
+                        <a:noAutofit/>
+                      </wps:bodyPr>
+                    </wps:wsp>
+                  </a:graphicData>
+                </a:graphic>
+                <wp14:sizeRelH relativeFrom="margin">
+                  <wp14:pctWidth>0</wp14:pctWidth>
+                </wp14:sizeRelH>
+                <wp14:sizeRelV relativeFrom="margin">
+                  <wp14:pctHeight>0</wp14:pctHeight>
+                </wp14:sizeRelV>
+              </wp:anchor>
+            </w:drawing>
+          </mc:Choice>
+          <mc:Fallback>
+            <w:pict>
+              <v:shape w14:anchorId="47F63556" id="Cuadro de texto 19" o:spid="_x0000_s1033" type="#_x0000_t202" style="position:absolute;margin-left:126.45pt;margin-top:136.2pt;width:190.5pt;height:42pt;z-index:251694080;visibility:visible;mso-wrap-style:square;mso-width-percent:0;mso-height-percent:0;mso-wrap-distance-left:9pt;mso-wrap-distance-top:0;mso-wrap-distance-right:9pt;mso-wrap-distance-bottom:0;mso-position-horizontal:absolute;mso-position-horizontal-relative:text;mso-position-vertical:absolute;mso-position-vertical-relative:text;mso-width-percent:0;mso-height-percent:0;mso-width-relative:margin;mso-height-relative:margin;v-text-anchor:top" o:gfxdata="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" fillcolor="white [3201]" strokeweight=".5pt">
+                <v:textbox>
+                  <w:txbxContent>
+                    <w:p>
+                      <w:r>
+                        <w:t>Lots of reads/writes between G</w:t>
+                      </w:r>
+                      <w:r>
+                        <w:t>PU and High Bandwidth Memory</w:t>
+                      </w:r>
+                    </w:p>
+                  </w:txbxContent>
+                </v:textbox>
+              </v:shape>
+            </w:pict>
+          </mc:Fallback>
+        </mc:AlternateContent>
+      </w:r>
+      <w:r>
+        <w:rPr>
+          <w:noProof/>
+        </w:rPr>
+        <mc:AlternateContent>
+          <mc:Choice Requires="wpi">
+            <w:drawing>
+              <wp:anchor distT="0" distB="0" distL="114300" distR="114300" simplePos="0" relativeHeight="251693056" behindDoc="0" locked="0" layoutInCell="1" allowOverlap="1" wp14:anchorId="10536457" wp14:editId="54F8EBEC">
+                <wp:simplePos x="0" y="0"/>
+                <wp:positionH relativeFrom="column">
+                  <wp:posOffset>847725</wp:posOffset>
+                </wp:positionH>
+                <wp:positionV relativeFrom="paragraph">
+                  <wp:posOffset>1925955</wp:posOffset>
+                </wp:positionV>
+                <wp:extent cx="705485" cy="229100"/>
+                <wp:effectExtent l="57150" t="57150" r="56515" b="57150"/>
+                <wp:wrapNone/>
+                <wp:docPr id="2070789917" name="Entrada de lápiz 18"/>
+                <wp:cNvGraphicFramePr/>
+                <a:graphic xmlns:a="http://schemas.openxmlformats.org/drawingml/2006/main">
+                  <a:graphicData uri="http://schemas.microsoft.com/office/word/2010/wordprocessingInk">
+                    <w14:contentPart bwMode="auto" r:id="rId39">
+                      <w14:nvContentPartPr>
+                        <w14:cNvContentPartPr/>
+                      </w14:nvContentPartPr>
+                      <w14:xfrm>
+                        <a:off x="0" y="0"/>
+                        <a:ext cx="705485" cy="229100"/>
+                      </w14:xfrm>
+                    </w14:contentPart>
+                  </a:graphicData>
+                </a:graphic>
+              </wp:anchor>
+            </w:drawing>
+          </mc:Choice>
+          <mc:Fallback>
+            <w:pict>
+              <v:shape w14:anchorId="0D3A483D" id="Entrada de lápiz 18" o:spid="_x0000_s1026" type="#_x0000_t75" style="position:absolute;margin-left:66.05pt;margin-top:150.95pt;width:56.95pt;height:19.5pt;z-index:251693056;visibility:visible;mso-wrap-style:square;mso-wrap-distance-left:9pt;mso-wrap-distance-top:0;mso-wrap-distance-right:9pt;mso-wrap-distance-bottom:0;mso-position-horizontal:absolute;mso-position-horizontal-relative:text;mso-position-vertical:absolute;mso-position-vertical-relative:text" o:gfxdata="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">
+                <v:imagedata r:id="rId40" o:title=""/>
+              </v:shape>
+            </w:pict>
+          </mc:Fallback>
+        </mc:AlternateContent>
+      </w:r>
+      <w:r>
+        <w:drawing>
+          <wp:inline distT="0" distB="0" distL="0" distR="0" wp14:anchorId="4746A5EC" wp14:editId="7FFB579F">
+            <wp:extent cx="5400040" cy="3589020"/>
+            <wp:effectExtent l="0" t="0" r="0" b="0"/>
+            <wp:docPr id="169388662" name="Imagen 1"/>
+            <wp:cNvGraphicFramePr>
+              <a:graphicFrameLocks xmlns:a="http://schemas.openxmlformats.org/drawingml/2006/main" noChangeAspect="1"/>
+            </wp:cNvGraphicFramePr>
+            <a:graphic xmlns:a="http://schemas.openxmlformats.org/drawingml/2006/main">
+              <a:graphicData uri="http://schemas.openxmlformats.org/drawingml/2006/picture">
+                <pic:pic xmlns:pic="http://schemas.openxmlformats.org/drawingml/2006/picture">
+                  <pic:nvPicPr>
+                    <pic:cNvPr id="169388662" name=""/>
+                    <pic:cNvPicPr/>
+                  </pic:nvPicPr>
+                  <pic:blipFill>
+                    <a:blip r:embed="rId41"/>
+                    <a:stretch>
+                      <a:fillRect/>
+                    </a:stretch>
+                  </pic:blipFill>
+                  <pic:spPr>
+                    <a:xfrm>
+                      <a:off x="0" y="0"/>
+                      <a:ext cx="5400040" cy="3589020"/>
+                    </a:xfrm>
+                    <a:prstGeom prst="rect">
+                      <a:avLst/>
+                    </a:prstGeom>
+                  </pic:spPr>
+                </pic:pic>
+              </a:graphicData>
+            </a:graphic>
+          </wp:inline>
+        </w:drawing>
+      </w:r>
+    </w:p>
+    <w:p>
+      <w:r>
+        <w:lastRenderedPageBreak/>
+        <w:t xml:space="preserve">This is how the GPU looks like internally. There are a few </w:t>
+      </w:r>
+      <w:r>
+        <w:t xml:space="preserve">registers sparkled around in the </w:t>
+      </w:r>
+      <w:proofErr w:type="spellStart"/>
+      <w:r>
+        <w:t>gpu</w:t>
+      </w:r>
+      <w:proofErr w:type="spellEnd"/>
+      <w:r>
+        <w:br/>
+      </w:r>
+      <w:r>
+        <w:drawing>
+          <wp:inline distT="0" distB="0" distL="0" distR="0" wp14:anchorId="296A05D2" wp14:editId="29DD4EB2">
+            <wp:extent cx="5400040" cy="2552700"/>
+            <wp:effectExtent l="0" t="0" r="0" b="0"/>
+            <wp:docPr id="1226866374" name="Imagen 1"/>
+            <wp:cNvGraphicFramePr>
+              <a:graphicFrameLocks xmlns:a="http://schemas.openxmlformats.org/drawingml/2006/main" noChangeAspect="1"/>
+            </wp:cNvGraphicFramePr>
+            <a:graphic xmlns:a="http://schemas.openxmlformats.org/drawingml/2006/main">
+              <a:graphicData uri="http://schemas.openxmlformats.org/drawingml/2006/picture">
+                <pic:pic xmlns:pic="http://schemas.openxmlformats.org/drawingml/2006/picture">
+                  <pic:nvPicPr>
+                    <pic:cNvPr id="1226866374" name=""/>
+                    <pic:cNvPicPr/>
+                  </pic:nvPicPr>
+                  <pic:blipFill>
+                    <a:blip r:embed="rId42"/>
+                    <a:stretch>
+                      <a:fillRect/>
+                    </a:stretch>
+                  </pic:blipFill>
+                  <pic:spPr>
+                    <a:xfrm>
+                      <a:off x="0" y="0"/>
+                      <a:ext cx="5400040" cy="2552700"/>
+                    </a:xfrm>
+                    <a:prstGeom prst="rect">
+                      <a:avLst/>
+                    </a:prstGeom>
+                  </pic:spPr>
+                </pic:pic>
+              </a:graphicData>
+            </a:graphic>
+          </wp:inline>
+        </w:drawing>
+      </w:r>
+    </w:p>
+    <w:p>
+      <w:r>
+        <w:t>SRAM is super-fast (19 TB/s), but there is extremely little of it</w:t>
+      </w:r>
+    </w:p>
+    <w:p>
+      <w:r>
+        <w:drawing>
+          <wp:inline distT="0" distB="0" distL="0" distR="0" wp14:anchorId="0667209E" wp14:editId="2AE9222D">
+            <wp:extent cx="1803400" cy="1345952"/>
+            <wp:effectExtent l="0" t="0" r="6350" b="6985"/>
+            <wp:docPr id="756542229" name="Imagen 1"/>
+            <wp:cNvGraphicFramePr>
+              <a:graphicFrameLocks xmlns:a="http://schemas.openxmlformats.org/drawingml/2006/main" noChangeAspect="1"/>
+            </wp:cNvGraphicFramePr>
+            <a:graphic xmlns:a="http://schemas.openxmlformats.org/drawingml/2006/main">
+              <a:graphicData uri="http://schemas.openxmlformats.org/drawingml/2006/picture">
+                <pic:pic xmlns:pic="http://schemas.openxmlformats.org/drawingml/2006/picture">
+                  <pic:nvPicPr>
+                    <pic:cNvPr id="756542229" name=""/>
+                    <pic:cNvPicPr/>
+                  </pic:nvPicPr>
+                  <pic:blipFill>
+                    <a:blip r:embed="rId43"/>
+                    <a:stretch>
+                      <a:fillRect/>
+                    </a:stretch>
+                  </pic:blipFill>
+                  <pic:spPr>
+                    <a:xfrm>
+                      <a:off x="0" y="0"/>
+                      <a:ext cx="1809508" cy="1350510"/>
+                    </a:xfrm>
+                    <a:prstGeom prst="rect">
+                      <a:avLst/>
+                    </a:prstGeom>
+                  </pic:spPr>
+                </pic:pic>
+              </a:graphicData>
+            </a:graphic>
+          </wp:inline>
+        </w:drawing>
+      </w:r>
+    </w:p>
+    <w:p>
+      <w:r>
+        <w:t xml:space="preserve">4) Flash attention: it’s basically a compiling of the attention layer, that </w:t>
+      </w:r>
+      <w:proofErr w:type="spellStart"/>
+      <w:proofErr w:type="gramStart"/>
+      <w:r>
+        <w:t>torch.compile</w:t>
+      </w:r>
+      <w:proofErr w:type="spellEnd"/>
+      <w:proofErr w:type="gramEnd"/>
+      <w:r>
+        <w:t xml:space="preserve"> is not able to do automatically</w:t>
+      </w:r>
+    </w:p>
+    <w:p>
+      <w:r>
+        <w:drawing>
+          <wp:inline distT="0" distB="0" distL="0" distR="0" wp14:anchorId="2247BD64" wp14:editId="35395A27">
+            <wp:extent cx="1952898" cy="2086266"/>
+            <wp:effectExtent l="0" t="0" r="9525" b="0"/>
+            <wp:docPr id="87127024" name="Imagen 1"/>
+            <wp:cNvGraphicFramePr>
+              <a:graphicFrameLocks xmlns:a="http://schemas.openxmlformats.org/drawingml/2006/main" noChangeAspect="1"/>
+            </wp:cNvGraphicFramePr>
+            <a:graphic xmlns:a="http://schemas.openxmlformats.org/drawingml/2006/main">
+              <a:graphicData uri="http://schemas.openxmlformats.org/drawingml/2006/picture">
+                <pic:pic xmlns:pic="http://schemas.openxmlformats.org/drawingml/2006/picture">
+                  <pic:nvPicPr>
+                    <pic:cNvPr id="87127024" name=""/>
+                    <pic:cNvPicPr/>
+                  </pic:nvPicPr>
+                  <pic:blipFill>
+                    <a:blip r:embed="rId44"/>
+                    <a:stretch>
+                      <a:fillRect/>
+                    </a:stretch>
+                  </pic:blipFill>
+                  <pic:spPr>
+                    <a:xfrm>
+                      <a:off x="0" y="0"/>
+                      <a:ext cx="1952898" cy="2086266"/>
+                    </a:xfrm>
+                    <a:prstGeom prst="rect">
+                      <a:avLst/>
+                    </a:prstGeom>
+                  </pic:spPr>
+                </pic:pic>
+              </a:graphicData>
+            </a:graphic>
+          </wp:inline>
+        </w:drawing>
+      </w:r>
+      <w:proofErr w:type="spellStart"/>
+      <w:r>
+        <w:t>pytorch’s</w:t>
+      </w:r>
+      <w:proofErr w:type="spellEnd"/>
+      <w:r>
+        <w:t xml:space="preserve"> attention algorithm requires 5 processes where read/writes to HBM are necessary. Flash attention fuses them all together</w:t>
+      </w:r>
+      <w:r>
+        <w:t xml:space="preserve">. The trick resides in never materializing the attention matrices (they are </w:t>
+      </w:r>
+      <w:proofErr w:type="spellStart"/>
+      <w:r>
+        <w:t>TxT</w:t>
+      </w:r>
+      <w:proofErr w:type="spellEnd"/>
+      <w:r>
+        <w:t xml:space="preserve">, so 1024x1024, &gt;=1000000 parameters). </w:t>
+      </w:r>
+    </w:p>
+    <w:p>
+      <w:r>
+        <w:br w:type="page"/>
+      </w:r>
+    </w:p>
+    <w:p>
+      <w:pPr>
+        <w:rPr>
+          <w:noProof/>
+        </w:rPr>
+      </w:pPr>
+      <w:r>
+        <w:lastRenderedPageBreak/>
+        <w:drawing>
+          <wp:anchor distT="0" distB="0" distL="114300" distR="114300" simplePos="0" relativeHeight="251695104" behindDoc="0" locked="0" layoutInCell="1" allowOverlap="1" wp14:anchorId="42164816" wp14:editId="16E18307">
+            <wp:simplePos x="0" y="0"/>
+            <wp:positionH relativeFrom="page">
+              <wp:align>right</wp:align>
+            </wp:positionH>
+            <wp:positionV relativeFrom="paragraph">
+              <wp:posOffset>323850</wp:posOffset>
+            </wp:positionV>
+            <wp:extent cx="5146040" cy="1098550"/>
+            <wp:effectExtent l="0" t="0" r="0" b="6350"/>
+            <wp:wrapSquare wrapText="bothSides"/>
+            <wp:docPr id="145394144" name="Imagen 1"/>
+            <wp:cNvGraphicFramePr>
+              <a:graphicFrameLocks xmlns:a="http://schemas.openxmlformats.org/drawingml/2006/main" noChangeAspect="1"/>
+            </wp:cNvGraphicFramePr>
+            <a:graphic xmlns:a="http://schemas.openxmlformats.org/drawingml/2006/main">
+              <a:graphicData uri="http://schemas.openxmlformats.org/drawingml/2006/picture">
+                <pic:pic xmlns:pic="http://schemas.openxmlformats.org/drawingml/2006/picture">
+                  <pic:nvPicPr>
+                    <pic:cNvPr id="145394144" name=""/>
+                    <pic:cNvPicPr/>
+                  </pic:nvPicPr>
+                  <pic:blipFill rotWithShape="1">
+                    <a:blip r:embed="rId45">
+                      <a:extLst>
+                        <a:ext uri="{28A0092B-C50C-407E-A947-70E740481C1C}">
+                          <a14:useLocalDpi xmlns:a14="http://schemas.microsoft.com/office/drawing/2010/main" val="0"/>
+                        </a:ext>
+                      </a:extLst>
+                    </a:blip>
+                    <a:srcRect b="44852"/>
+                    <a:stretch>
+                      <a:fillRect/>
+                    </a:stretch>
+                  </pic:blipFill>
+                  <pic:spPr bwMode="auto">
+                    <a:xfrm>
+                      <a:off x="0" y="0"/>
+                      <a:ext cx="5146040" cy="1098550"/>
+                    </a:xfrm>
+                    <a:prstGeom prst="rect">
+                      <a:avLst/>
+                    </a:prstGeom>
+                    <a:ln>
+                      <a:noFill/>
+                    </a:ln>
+                    <a:extLst>
+                      <a:ext uri="{53640926-AAD7-44D8-BBD7-CCE9431645EC}">
+                        <a14:shadowObscured xmlns:a14="http://schemas.microsoft.com/office/drawing/2010/main"/>
+                      </a:ext>
+                    </a:extLst>
+                  </pic:spPr>
+                </pic:pic>
+              </a:graphicData>
+            </a:graphic>
+            <wp14:sizeRelV relativeFrom="margin">
+              <wp14:pctHeight>0</wp14:pctHeight>
+            </wp14:sizeRelV>
+          </wp:anchor>
+        </w:drawing>
+      </w:r>
+      <w:r>
+        <w:drawing>
+          <wp:anchor distT="0" distB="0" distL="114300" distR="114300" simplePos="0" relativeHeight="251696128" behindDoc="1" locked="0" layoutInCell="1" allowOverlap="1" wp14:anchorId="7BBF826C" wp14:editId="080E1281">
+            <wp:simplePos x="0" y="0"/>
+            <wp:positionH relativeFrom="column">
+              <wp:posOffset>-292735</wp:posOffset>
+            </wp:positionH>
+            <wp:positionV relativeFrom="paragraph">
+              <wp:posOffset>501650</wp:posOffset>
+            </wp:positionV>
+            <wp:extent cx="1647825" cy="1228725"/>
+            <wp:effectExtent l="0" t="0" r="9525" b="9525"/>
+            <wp:wrapTight wrapText="bothSides">
+              <wp:wrapPolygon edited="0">
+                <wp:start x="0" y="0"/>
+                <wp:lineTo x="0" y="21433"/>
+                <wp:lineTo x="21475" y="21433"/>
+                <wp:lineTo x="21475" y="0"/>
+                <wp:lineTo x="0" y="0"/>
+              </wp:wrapPolygon>
+            </wp:wrapTight>
+            <wp:docPr id="8499702" name="Imagen 1"/>
+            <wp:cNvGraphicFramePr>
+              <a:graphicFrameLocks xmlns:a="http://schemas.openxmlformats.org/drawingml/2006/main" noChangeAspect="1"/>
+            </wp:cNvGraphicFramePr>
+            <a:graphic xmlns:a="http://schemas.openxmlformats.org/drawingml/2006/main">
+              <a:graphicData uri="http://schemas.openxmlformats.org/drawingml/2006/picture">
+                <pic:pic xmlns:pic="http://schemas.openxmlformats.org/drawingml/2006/picture">
+                  <pic:nvPicPr>
+                    <pic:cNvPr id="8499702" name=""/>
+                    <pic:cNvPicPr/>
+                  </pic:nvPicPr>
+                  <pic:blipFill>
+                    <a:blip r:embed="rId46">
+                      <a:extLst>
+                        <a:ext uri="{28A0092B-C50C-407E-A947-70E740481C1C}">
+                          <a14:useLocalDpi xmlns:a14="http://schemas.microsoft.com/office/drawing/2010/main" val="0"/>
+                        </a:ext>
+                      </a:extLst>
+                    </a:blip>
+                    <a:stretch>
+                      <a:fillRect/>
+                    </a:stretch>
+                  </pic:blipFill>
+                  <pic:spPr>
+                    <a:xfrm>
+                      <a:off x="0" y="0"/>
+                      <a:ext cx="1647825" cy="1228725"/>
+                    </a:xfrm>
+                    <a:prstGeom prst="rect">
+                      <a:avLst/>
+                    </a:prstGeom>
+                  </pic:spPr>
+                </pic:pic>
+              </a:graphicData>
+            </a:graphic>
+          </wp:anchor>
+        </w:drawing>
+      </w:r>
+      <w:r>
+        <w:t xml:space="preserve">For that, they used a method proposed by </w:t>
+      </w:r>
+      <w:proofErr w:type="spellStart"/>
+      <w:r>
+        <w:t>nvidia</w:t>
+      </w:r>
+      <w:proofErr w:type="spellEnd"/>
+      <w:r>
+        <w:t xml:space="preserve"> to perform </w:t>
+      </w:r>
+      <w:proofErr w:type="spellStart"/>
+      <w:r>
+        <w:t>sofmax</w:t>
+      </w:r>
+      <w:proofErr w:type="spellEnd"/>
+      <w:r>
+        <w:t xml:space="preserve"> “online”:</w:t>
+      </w:r>
+      <w:r>
+        <w:rPr>
+          <w:noProof/>
+        </w:rPr>
+        <w:t xml:space="preserve"> </w:t>
+      </w:r>
+    </w:p>
+    <w:p/>
+    <w:p>
+      <w:r>
+        <w:drawing>
+          <wp:anchor distT="0" distB="0" distL="114300" distR="114300" simplePos="0" relativeHeight="251697152" behindDoc="1" locked="0" layoutInCell="1" allowOverlap="1" wp14:anchorId="7C7EE3CA" wp14:editId="0D44CC68">
+            <wp:simplePos x="0" y="0"/>
+            <wp:positionH relativeFrom="page">
+              <wp:posOffset>2150745</wp:posOffset>
+            </wp:positionH>
+            <wp:positionV relativeFrom="paragraph">
+              <wp:posOffset>47625</wp:posOffset>
+            </wp:positionV>
+            <wp:extent cx="5019040" cy="1322705"/>
+            <wp:effectExtent l="0" t="0" r="0" b="0"/>
+            <wp:wrapTight wrapText="bothSides">
+              <wp:wrapPolygon edited="0">
+                <wp:start x="0" y="0"/>
+                <wp:lineTo x="0" y="21154"/>
+                <wp:lineTo x="21480" y="21154"/>
+                <wp:lineTo x="21480" y="0"/>
+                <wp:lineTo x="0" y="0"/>
+              </wp:wrapPolygon>
+            </wp:wrapTight>
+            <wp:docPr id="614421191" name="Imagen 1"/>
+            <wp:cNvGraphicFramePr>
+              <a:graphicFrameLocks xmlns:a="http://schemas.openxmlformats.org/drawingml/2006/main" noChangeAspect="1"/>
+            </wp:cNvGraphicFramePr>
+            <a:graphic xmlns:a="http://schemas.openxmlformats.org/drawingml/2006/main">
+              <a:graphicData uri="http://schemas.openxmlformats.org/drawingml/2006/picture">
+                <pic:pic xmlns:pic="http://schemas.openxmlformats.org/drawingml/2006/picture">
+                  <pic:nvPicPr>
+                    <pic:cNvPr id="614421191" name=""/>
+                    <pic:cNvPicPr/>
+                  </pic:nvPicPr>
+                  <pic:blipFill>
+                    <a:blip r:embed="rId47">
+                      <a:extLst>
+                        <a:ext uri="{28A0092B-C50C-407E-A947-70E740481C1C}">
+                          <a14:useLocalDpi xmlns:a14="http://schemas.microsoft.com/office/drawing/2010/main" val="0"/>
+                        </a:ext>
+                      </a:extLst>
+                    </a:blip>
+                    <a:stretch>
+                      <a:fillRect/>
+                    </a:stretch>
+                  </pic:blipFill>
+                  <pic:spPr>
+                    <a:xfrm>
+                      <a:off x="0" y="0"/>
+                      <a:ext cx="5019040" cy="1322705"/>
+                    </a:xfrm>
+                    <a:prstGeom prst="rect">
+                      <a:avLst/>
+                    </a:prstGeom>
+                  </pic:spPr>
+                </pic:pic>
+              </a:graphicData>
+            </a:graphic>
+            <wp14:sizeRelH relativeFrom="margin">
+              <wp14:pctWidth>0</wp14:pctWidth>
+            </wp14:sizeRelH>
+            <wp14:sizeRelV relativeFrom="margin">
+              <wp14:pctHeight>0</wp14:pctHeight>
+            </wp14:sizeRelV>
+          </wp:anchor>
+        </w:drawing>
+      </w:r>
+    </w:p>
+    <w:p>
+      <w:r>
+        <w:t>New method:</w:t>
+      </w:r>
+      <w:r>
+        <w:br/>
+      </w:r>
+    </w:p>
     <w:p>
       <w:r>
         <w:br w:type="page"/>
@@ -3603,6 +5814,88 @@
 </inkml:ink>
 </file>
 
+<file path=word/ink/ink10.xml><?xml version="1.0" encoding="utf-8"?>
+<inkml:ink xmlns:inkml="http://www.w3.org/2003/InkML">
+  <inkml:definitions>
+    <inkml:context xml:id="ctx0">
+      <inkml:inkSource xml:id="inkSrc0">
+        <inkml:traceFormat>
+          <inkml:channel name="X" type="integer" min="-2.14748E9" max="2.14748E9" units="cm"/>
+          <inkml:channel name="Y" type="integer" min="-2.14748E9" max="2.14748E9" units="cm"/>
+          <inkml:channel name="F" type="integer" max="32767" units="dev"/>
+        </inkml:traceFormat>
+        <inkml:channelProperties>
+          <inkml:channelProperty channel="X" name="resolution" value="1000" units="1/cm"/>
+          <inkml:channelProperty channel="Y" name="resolution" value="1000" units="1/cm"/>
+          <inkml:channelProperty channel="F" name="resolution" value="0" units="1/dev"/>
+        </inkml:channelProperties>
+      </inkml:inkSource>
+      <inkml:timestamp xml:id="ts0" timeString="2026-01-06T13:18:29.222"/>
+    </inkml:context>
+    <inkml:brush xml:id="br0">
+      <inkml:brushProperty name="width" value="0.05" units="cm"/>
+      <inkml:brushProperty name="height" value="0.05" units="cm"/>
+    </inkml:brush>
+  </inkml:definitions>
+  <inkml:trace contextRef="#ctx0" brushRef="#br0">1359 231 24575,'0'-1'0,"-1"-1"0,1 1 0,-1-1 0,1 1 0,-1 0 0,0-1 0,0 1 0,1 0 0,-1 0 0,0 0 0,0-1 0,0 1 0,-1 0 0,1 0 0,0 0 0,0 1 0,0-1 0,-1 0 0,1 0 0,-2 0 0,-32-14 0,32 14 0,-88-30 0,-118-22 0,160 38 0,39 10 0,0 2 0,-1 0 0,1 0 0,-19-2 0,-51-5 0,-80-20 0,44 6 0,74 19 0,-1 2 0,-72 3 0,48 1 0,60 0 0,0-1 0,-1 2 0,1-1 0,0 1 0,0 0 0,0 1 0,0-1 0,0 2 0,0-1 0,1 1 0,0-1 0,0 2 0,0-1 0,0 1 0,0 0 0,1 0 0,0 0 0,-8 11 0,-4 8 0,1 1 0,0 0 0,-15 36 0,24-46 0,-1 1 0,2 0 0,0 0 0,1 1 0,0 0 0,2-1 0,0 1 0,-2 35 0,6-49 0,-1 0 0,1 0 0,-1 0 0,1-1 0,0 1 0,0 0 0,0 0 0,1 0 0,-1-1 0,1 1 0,-1-1 0,1 1 0,0-1 0,0 0 0,0 0 0,0 1 0,1-1 0,-1-1 0,0 1 0,1 0 0,-1-1 0,1 1 0,0-1 0,-1 0 0,1 1 0,0-2 0,0 1 0,0 0 0,4 0 0,12 3 0,0-1 0,1-1 0,29-1 0,-21-1 0,-8 3 0,0 0 0,-1 1 0,0 1 0,1 1 0,27 13 0,-18-8 0,35 9 0,-39-12 0,37 15 0,-45-15 0,0-2 0,0 0 0,1-1 0,-1 0 0,25 2 0,-13-5 0,-14-1 0,0 0 0,0 1 0,0 0 0,14 5 0,-8-1 0,0-2 0,0 0 0,0-1 0,0-1 0,26 0 0,106-14 0,-76 5 0,-68 6 0,-1-1 0,0 1 0,0-1 0,0 0 0,-1-1 0,1 0 0,-1 0 0,1-1 0,-1 0 0,0 0 0,0 0 0,-1-1 0,1 0 0,-1-1 0,0 1 0,0-1 0,-1 0 0,0-1 0,0 1 0,8-15 0,-6 7 0,0-1 0,-1 1 0,-1-1 0,0-1 0,-1 1 0,-1-1 0,0 0 0,-1 1 0,0-32 0,-2 24-1365,-1 2-5461</inkml:trace>
+</inkml:ink>
+</file>
+
+<file path=word/ink/ink11.xml><?xml version="1.0" encoding="utf-8"?>
+<inkml:ink xmlns:inkml="http://www.w3.org/2003/InkML">
+  <inkml:definitions>
+    <inkml:context xml:id="ctx0">
+      <inkml:inkSource xml:id="inkSrc0">
+        <inkml:traceFormat>
+          <inkml:channel name="X" type="integer" min="-2.14748E9" max="2.14748E9" units="cm"/>
+          <inkml:channel name="Y" type="integer" min="-2.14748E9" max="2.14748E9" units="cm"/>
+          <inkml:channel name="F" type="integer" max="32767" units="dev"/>
+        </inkml:traceFormat>
+        <inkml:channelProperties>
+          <inkml:channelProperty channel="X" name="resolution" value="1000" units="1/cm"/>
+          <inkml:channelProperty channel="Y" name="resolution" value="1000" units="1/cm"/>
+          <inkml:channelProperty channel="F" name="resolution" value="0" units="1/dev"/>
+        </inkml:channelProperties>
+      </inkml:inkSource>
+      <inkml:timestamp xml:id="ts0" timeString="2026-01-06T13:57:50.701"/>
+    </inkml:context>
+    <inkml:brush xml:id="br0">
+      <inkml:brushProperty name="width" value="0.05" units="cm"/>
+      <inkml:brushProperty name="height" value="0.05" units="cm"/>
+    </inkml:brush>
+  </inkml:definitions>
+  <inkml:trace contextRef="#ctx0" brushRef="#br0">1 873 24575,'0'-5'0,"1"0"0,-1 0 0,2 0 0,-1 0 0,0 1 0,1-1 0,0 0 0,0 1 0,0-1 0,6-7 0,36-44 0,-22 30 0,52-64 0,3 4 0,130-110 0,-131 121 0,-46 45 0,62-50 0,-81 72 0,0 1 0,0 0 0,1 0 0,0 2 0,0-1 0,0 2 0,1-1 0,-1 2 0,1 0 0,17-2 0,-20 3 0,-1 1 0,1 1 0,-1-1 0,0 2 0,1-1 0,-1 1 0,0 1 0,1 0 0,-1 0 0,0 1 0,0 0 0,0 0 0,-1 1 0,1 0 0,-1 1 0,0 0 0,0 0 0,8 8 0,-8-6 0,0-1 0,1 0 0,0 0 0,0-1 0,0 0 0,16 5 0,-23-9 0,0 0 0,0-1 0,0 1 0,0-1 0,-1 1 0,1-1 0,0 0 0,0 1 0,0-1 0,0 0 0,0-1 0,0 1 0,0 0 0,0 0 0,0-1 0,0 0 0,0 1 0,-1-1 0,1 0 0,0 0 0,0 1 0,-1-1 0,1-1 0,0 1 0,-1 0 0,1 0 0,-1-1 0,0 1 0,1 0 0,-1-1 0,0 0 0,0 1 0,0-1 0,0 0 0,0 1 0,0-1 0,0 0 0,-1 0 0,1 0 0,-1 0 0,1-3 0,0-3 0,0 1 0,0-1 0,-1 1 0,0-1 0,0 0 0,-1 1 0,0-1 0,-2-10 0,-22-58 0,20 63 0,3 10 0,2 10 0,3 14 0,15 20 0,1-1 0,32 48 0,-48-83 0,0 0 0,0 1 0,0-1 0,0 1 0,-1 0 0,0 0 0,-1 0 0,1 0 0,-1 0 0,0 0 0,0 11 0,-1-13 0,-1 0 0,0 0 0,0 0 0,0-1 0,-1 1 0,1 0 0,-1 0 0,0-1 0,0 1 0,0-1 0,0 1 0,0-1 0,-1 0 0,0 0 0,0 0 0,1 0 0,-2-1 0,-4 5 0,-35 23 283,23-17-1107,-32 27 0,38-26-6002</inkml:trace>
+</inkml:ink>
+</file>
+
+<file path=word/ink/ink12.xml><?xml version="1.0" encoding="utf-8"?>
+<inkml:ink xmlns:inkml="http://www.w3.org/2003/InkML">
+  <inkml:definitions>
+    <inkml:context xml:id="ctx0">
+      <inkml:inkSource xml:id="inkSrc0">
+        <inkml:traceFormat>
+          <inkml:channel name="X" type="integer" min="-2.14748E9" max="2.14748E9" units="cm"/>
+          <inkml:channel name="Y" type="integer" min="-2.14748E9" max="2.14748E9" units="cm"/>
+          <inkml:channel name="F" type="integer" max="32767" units="dev"/>
+        </inkml:traceFormat>
+        <inkml:channelProperties>
+          <inkml:channelProperty channel="X" name="resolution" value="1000" units="1/cm"/>
+          <inkml:channelProperty channel="Y" name="resolution" value="1000" units="1/cm"/>
+          <inkml:channelProperty channel="F" name="resolution" value="0" units="1/dev"/>
+        </inkml:channelProperties>
+      </inkml:inkSource>
+      <inkml:timestamp xml:id="ts0" timeString="2026-01-06T13:58:49.714"/>
+    </inkml:context>
+    <inkml:brush xml:id="br0">
+      <inkml:brushProperty name="width" value="0.05" units="cm"/>
+      <inkml:brushProperty name="height" value="0.05" units="cm"/>
+    </inkml:brush>
+  </inkml:definitions>
+  <inkml:trace contextRef="#ctx0" brushRef="#br0">58 459 24575,'1'-3'0,"1"-1"0,-1 1 0,1-1 0,0 1 0,0-1 0,0 1 0,0 0 0,0 0 0,1 0 0,-1 0 0,1 1 0,0-1 0,3-2 0,1-1 0,15-14 0,2 0 0,0 1 0,49-27 0,86-34 0,-142 72 0,55-24 0,1 3 0,2 4 0,83-17 0,-43 20 0,165-11 0,-141 19 0,-51 5 0,90 1 0,158 26-1365,-307-17-5461</inkml:trace>
+  <inkml:trace contextRef="#ctx0" brushRef="#br0" timeOffset="1314.21">95 177 24575,'0'19'0,"1"8"0,-1-1 0,-1 0 0,-2 0 0,0 0 0,-2 0 0,-9 29 0,-13 11 0,17-46 0,1 2 0,1-1 0,-6 27 0,14-47 0,-1 1 0,1 0 0,0-1 0,-1 1 0,1 0 0,0-1 0,0 1 0,0 0 0,0-1 0,1 1 0,-1 0 0,0-1 0,1 1 0,-1-1 0,1 1 0,-1 0 0,1-1 0,0 1 0,0-1 0,-1 0 0,1 1 0,0-1 0,1 0 0,-1 1 0,0-1 0,0 0 0,0 0 0,1 0 0,-1 0 0,0 0 0,1 0 0,-1 0 0,1-1 0,-1 1 0,1 0 0,0-1 0,-1 1 0,1-1 0,-1 0 0,1 0 0,0 1 0,2-1 0,9 0 0,0 0 0,0-1 0,0 0 0,20-4 0,-10 1 0,89-4-1365,-90 8-5461</inkml:trace>
+</inkml:ink>
+</file>
+
 <file path=word/ink/ink2.xml><?xml version="1.0" encoding="utf-8"?>
 <inkml:ink xmlns:inkml="http://www.w3.org/2003/InkML">
   <inkml:definitions>
@@ -3841,7 +6134,7 @@
   <inkml:trace contextRef="#ctx0" brushRef="#br0" timeOffset="-139643.22">2594 5443 13955,'0'0'6947,"-7"6"-6567,-23 22-65,28-26-288,1 0 1,-1 0 0,1 1-1,0-1 1,0 1 0,0-1 0,0 1-1,0 0 1,1-1 0,-1 1-1,1 0 1,0 0 0,-1-1-1,1 1 1,0 0 0,1 0 0,-1-1-1,1 5 1,1 4 0,-2-8-29,1 0-1,-1 0 0,1 0 0,0 0 0,0 0 1,1 0-1,-1-1 0,0 1 0,1 0 1,0-1-1,0 1 0,0-1 0,0 1 0,0-1 1,0 0-1,0 0 0,1 0 0,-1 0 0,1 0 1,0-1-1,-1 1 0,1-1 0,0 0 0,0 0 1,0 0-1,0 0 0,0 0 0,4 0 0,5 2-158,0-1 0,0-1 0,0 0 0,0 0 0,0-1 0,13-2 0,-19 1-35,-1-1-1,0 1 1,0-1 0,1 1-1,-1-2 1,0 1-1,-1 0 1,1-1-1,0 0 1,-1 0 0,8-7-1,22-27-5178,-18 15 284</inkml:trace>
   <inkml:trace contextRef="#ctx0" brushRef="#br0" timeOffset="-139319.15">2754 5171 16612,'0'0'5946,"-1"4"-5859,0 8 73,1 0 0,1 0 0,-1-1 1,2 1-1,0 0 0,5 19 0,3 17 271,-4-9-180,18 101 260,-21-126-547,1 1 0,1-1 1,1 0-1,-1 0 0,2-1 1,0 0-1,11 15 0,-18-27-91,1 0 0,0 0 0,0 1 0,0-1 0,0 0-1,0 0 1,0 0 0,1 0 0,-1 0 0,0-1 0,0 1-1,1 0 1,-1 0 0,0-1 0,1 1 0,-1-1 0,1 1 0,-1-1-1,1 0 1,2 1 0,-3-2-190,1 1 0,-1 0 0,0-1 0,0 1 0,1-1 0,-1 1 0,0-1 0,0 0 0,0 0 0,0 1 0,0-1 0,0 0 0,0 0 0,0 0 0,0 0 0,0 0 0,0 0 0,-1 0 0,1 0 0,0-1 0,-1 1 0,1 0 0,0-2 0,5-13-5764</inkml:trace>
   <inkml:trace contextRef="#ctx0" brushRef="#br0" timeOffset="-139084.12">2667 5432 13915,'0'0'5049,"79"-14"-4529,-55 6-208,0 1-64,0 0-248,2-2-96,0 3-472,8 0-864,-5 2-1569,-4 0-3968</inkml:trace>
-  <inkml:trace contextRef="#ctx0" brushRef="#br0" timeOffset="-138756.74">3027 5387 12259,'0'0'8377,"-12"3"-7712,-39 11-213,47-12-402,0-1 0,1 1 0,-1 0 0,1 0 1,0 0-1,0 0 0,-1 1 0,1-1 0,1 1 1,-1 0-1,0 0 0,1 0 0,-1 0 0,1 0 1,0 1-1,0-1 0,0 1 0,1-1 0,-1 1 1,1 0-1,0 0 0,0-1 0,0 1 0,1 0 0,-1 7 1,0-7-42,1 0 0,0 0 1,0 0-1,0 1 0,1-1 1,-1 0-1,1 0 1,0 0-1,0-1 0,1 1 1,-1 0-1,1 0 0,0-1 1,0 1-1,0-1 0,0 1 1,0-1-1,1 0 1,0 0-1,0 0 0,0 0 1,4 3-1,-3-4-50,1 0 0,-1 0 1,1-1-1,-1 1 0,1-1 1,-1 0-1,1 0 0,0-1 0,0 0 1,0 1-1,-1-1 0,1-1 0,0 1 1,0-1-1,-1 0 0,1 0 0,-1 0 1,1-1-1,-1 0 0,1 0 0,-1 0 1,0 0-1,0 0 0,0-1 1,0 0-1,4-4 0,2 0-656,-1-1 0,0-1 0,14-17 0,12-28-6031,-25 31-520</inkml:trace>
+  <inkml:trace contextRef="#ctx0" brushRef="#br0" timeOffset="-138756.75">3027 5387 12259,'0'0'8377,"-12"3"-7712,-39 11-213,47-12-402,0-1 0,1 1 0,-1 0 0,1 0 1,0 0-1,0 0 0,-1 1 0,1-1 0,1 1 1,-1 0-1,0 0 0,1 0 0,-1 0 0,1 0 1,0 1-1,0-1 0,0 1 0,1-1 0,-1 1 1,1 0-1,0 0 0,0-1 0,0 1 0,1 0 0,-1 7 1,0-7-42,1 0 0,0 0 1,0 0-1,0 1 0,1-1 1,-1 0-1,1 0 1,0 0-1,0-1 0,1 1 1,-1 0-1,1 0 0,0-1 1,0 1-1,0-1 0,0 1 1,0-1-1,1 0 1,0 0-1,0 0 0,0 0 1,4 3-1,-3-4-50,1 0 0,-1 0 1,1-1-1,-1 1 0,1-1 1,-1 0-1,1 0 0,0-1 0,0 0 1,0 1-1,-1-1 0,1-1 0,0 1 1,0-1-1,-1 0 0,1 0 0,-1 0 1,1-1-1,-1 0 0,1 0 0,-1 0 1,0 0-1,0 0 0,0-1 1,0 0-1,4-4 0,2 0-656,-1-1 0,0-1 0,14-17 0,12-28-6031,-25 31-520</inkml:trace>
   <inkml:trace contextRef="#ctx0" brushRef="#br0" timeOffset="-138416.05">3178 5369 8194,'0'0'6795,"3"11"-4766,10 36-495,-6-16-573,1-1-1,2-1 1,14 32-1,-24-60-861,0-21-486,0 1 267,0 11 20,0-1 0,0 0-1,1 1 1,3-17 0,-3 22 35,0 0 1,0 0-1,1 0 0,-1 0 1,1 0-1,0 0 1,0 0-1,0 1 1,0-1-1,0 1 0,1-1 1,-1 1-1,1 0 1,-1 0-1,1 0 1,4-2-1,8-4-1594,0 1 0,1 1 0,22-6 0,-12 4-2086,-1-1-340</inkml:trace>
   <inkml:trace contextRef="#ctx0" brushRef="#br0" timeOffset="-138075.72">3549 5349 12635,'0'0'7251,"-13"-1"-6471,-39 2-259,48-1-446,0 0-1,1 0 0,-1 1 1,0-1-1,1 1 0,-1 0 1,1 0-1,0 1 0,-1-1 1,-3 3-1,6-4-55,0 1 0,1-1 1,-1 1-1,0 0 0,0 0 0,0 0 0,1-1 0,-1 1 0,0 0 0,1 0 1,-1 0-1,1 0 0,-1 0 0,1 0 0,0 0 0,-1 0 0,1 0 0,0 0 1,0 0-1,-1 0 0,1 3 0,1-1-19,0 0 0,0 0 0,0 0 0,0 0 0,0-1 0,0 1 1,1 0-1,-1 0 0,1-1 0,0 1 0,0-1 0,0 1 0,0-1 0,1 0 0,-1 0 0,0 0 0,5 3 0,25 12-46,-27-15 54,0 0 1,0 1 0,0-1-1,0 1 1,-1 1 0,1-1-1,-1 0 1,1 1 0,3 5-1,-7-8 4,0 1-1,-1-1 0,1 1 1,-1-1-1,1 1 0,-1 0 0,0-1 1,1 1-1,-1-1 0,0 1 0,0 0 1,0-1-1,0 1 0,-1-1 1,1 1-1,0 0 0,-1-1 0,1 1 1,-1-1-1,1 1 0,-1-1 0,0 1 1,0-1-1,1 0 0,-1 1 1,0-1-1,0 0 0,-1 0 0,1 1 1,0-1-1,-3 2 0,-4 4 34,0 0-1,-1-1 1,-13 8-1,20-12-45,-109 56-2810,73-40-1796</inkml:trace>
   <inkml:trace contextRef="#ctx0" brushRef="#br0" timeOffset="79100.45">6479 5313 3633,'0'0'15752</inkml:trace>
@@ -3995,6 +6288,34 @@
   <inkml:trace contextRef="#ctx0" brushRef="#br0" timeOffset="54226.41">6500 5072 10898,'0'0'8676,"2"9"-7698,9 51 452,5 68 0,10 58-781,-25-179-652,0-1 6,1 0-1,-1 0 1,1 0 0,0-1 0,3 7 0,-4-11-43,0 0 0,0 1 0,0-1 0,0 0 0,0 0 0,0 1 0,0-1 0,0 0-1,0 0 1,1 0 0,-1 0 0,0-1 0,1 1 0,-1 0 0,1 0 0,-1-1 0,1 1 0,-1-1-1,1 0 1,-1 1 0,1-1 0,0 0 0,2 0 0,6-1-175,-1 0 0,0 0 0,0-1 0,0-1 1,0 1-1,-1-1 0,1-1 0,-1 0 0,1 0 0,-1-1 0,9-6 0,22-21-7091,-28 21 639</inkml:trace>
   <inkml:trace contextRef="#ctx0" brushRef="#br0" timeOffset="54483.66">6409 5311 9842,'0'0'9866,"93"-13"-9146,-65 10-608,2-1 40,3-1-152,1-1-464,9-1-1152,-8 1-3121,-7 2-3329</inkml:trace>
   <inkml:trace contextRef="#ctx0" brushRef="#br0" timeOffset="54975.41">6879 5273 11402,'0'0'9090,"-12"0"-8396,-38 3-271,47-3-416,0 0 1,1 1 0,-1-1 0,0 1-1,0 0 1,1 0 0,-1 0 0,1 0 0,-1 0-1,1 0 1,-1 1 0,1-1 0,0 1-1,0 0 1,0 0 0,0 0 0,0 0 0,0 0-1,0 0 1,0 0 0,1 0 0,-1 1-1,1-1 1,0 1 0,0-1 0,0 1-1,0 0 1,0-1 0,1 1 0,-1 0 0,1-1-1,-1 1 1,1 0 0,0 0 0,0 0-1,0-1 1,1 1 0,-1 0 0,1 0-1,-1-1 1,1 1 0,0 0 0,0-1 0,0 1-1,0-1 1,1 1 0,-1-1 0,1 0-1,-1 1 1,1-1 0,4 4 0,5 1-46,-1 0 0,24 10 1,-27-14 24,0 0 1,0 0 0,-1 0 0,1 1 0,-1 0-1,1 1 1,-1-1 0,-1 1 0,1 0-1,-1 1 1,0-1 0,6 9 0,-10-13 15,-1 1 1,1-1 0,-1 0-1,1 0 1,-1 1 0,0-1-1,1 0 1,-1 1-1,0-1 1,0 0 0,0 1-1,0-1 1,0 0 0,0 1-1,-1-1 1,1 0 0,0 0-1,-1 1 1,1-1 0,-1 0-1,1 0 1,-1 1 0,-1 1-1,0-1 11,0 1 0,0 0 1,-1-1-1,1 0 0,-1 0 0,0 1 0,1-1 0,-1-1 0,-5 3 0,4-1-34,-1-1-1,1 0 1,-1 0-1,0-1 1,0 1-1,0-1 1,0 0-1,0-1 1,0 1-1,0-1 1,0 0-1,0 0 1,-6-1-1,10-1-546,1 0 0,-1 1-1,0-1 1,1 0 0,-1 0 0,1 0 0,0 0 0,0 0 0,0 0-1,0 0 1,0 1 0,0-1 0,0 0 0,1 0 0,-1 0-1,1 0 1,0-2 0,7-11-8570</inkml:trace>
+</inkml:ink>
+</file>
+
+<file path=word/ink/ink9.xml><?xml version="1.0" encoding="utf-8"?>
+<inkml:ink xmlns:inkml="http://www.w3.org/2003/InkML">
+  <inkml:definitions>
+    <inkml:context xml:id="ctx0">
+      <inkml:inkSource xml:id="inkSrc0">
+        <inkml:traceFormat>
+          <inkml:channel name="X" type="integer" min="-2.14748E9" max="2.14748E9" units="cm"/>
+          <inkml:channel name="Y" type="integer" min="-2.14748E9" max="2.14748E9" units="cm"/>
+          <inkml:channel name="F" type="integer" max="32767" units="dev"/>
+        </inkml:traceFormat>
+        <inkml:channelProperties>
+          <inkml:channelProperty channel="X" name="resolution" value="1000" units="1/cm"/>
+          <inkml:channelProperty channel="Y" name="resolution" value="1000" units="1/cm"/>
+          <inkml:channelProperty channel="F" name="resolution" value="0" units="1/dev"/>
+        </inkml:channelProperties>
+      </inkml:inkSource>
+      <inkml:timestamp xml:id="ts0" timeString="2026-01-06T13:18:33.487"/>
+    </inkml:context>
+    <inkml:brush xml:id="br0">
+      <inkml:brushProperty name="width" value="0.05" units="cm"/>
+      <inkml:brushProperty name="height" value="0.05" units="cm"/>
+    </inkml:brush>
+  </inkml:definitions>
+  <inkml:trace contextRef="#ctx0" brushRef="#br0">2350 146 24575,'-6'-1'0,"0"0"0,1 0 0,-1 0 0,1-1 0,-1 0 0,1 0 0,-6-4 0,-17-5 0,-41-13 0,51 16 0,0 1 0,-1 1 0,0 1 0,0 1 0,-37-4 0,38 6 0,1 0 0,-1-1 0,1 0 0,-1-2 0,1 0 0,-29-13 0,34 14 0,1 0 0,-1 1 0,0 0 0,0 1 0,-22 0 0,-66 4 0,39 0 0,-440-2 0,490 0 0,0 1 0,0 0 0,0 1 0,0 0 0,0 1 0,0 0 0,0 1 0,1 0 0,-1 1 0,1 0 0,0 0 0,1 1 0,-1 0 0,1 1 0,1 0 0,-1 1 0,-10 11 0,-16 17 0,-44 59 0,76-91 0,0 0 0,0 0 0,1 0 0,0 1 0,-1-1 0,2 1 0,-1-1 0,0 1 0,1 0 0,0 0 0,0 0 0,1 0 0,-1-1 0,1 1 0,0 10 0,1-11 0,0 0 0,0 0 0,1 0 0,-1 0 0,1 0 0,0 0 0,0 0 0,0 0 0,1-1 0,-1 1 0,1-1 0,0 1 0,0-1 0,0 0 0,0 0 0,1-1 0,-1 1 0,5 2 0,9 5 0,1 0 0,0-1 0,0-1 0,1-1 0,0 0 0,0-2 0,0 0 0,1-1 0,0-1 0,0-1 0,0 0 0,22-2 0,-22 0 0,38 8 0,5-1 0,-47-5 0,-1 1 0,0 0 0,0 1 0,-1 1 0,21 8 0,25 9 0,-16-9 0,-9-2 0,0-2 0,0-1 0,52 5 0,-42-11 0,79 8 0,-38-3 0,152-5 0,-110-4 0,-123 2 0,0 0 0,1 0 0,-1 0 0,0-1 0,0 0 0,0 0 0,0 0 0,0 0 0,0-1 0,0 0 0,0 0 0,0 0 0,0-1 0,-1 1 0,0-1 0,1 0 0,-1-1 0,0 1 0,0-1 0,-1 0 0,1 1 0,-1-2 0,0 1 0,0 0 0,0-1 0,-1 1 0,1-1 0,-1 0 0,0 0 0,2-8 0,14-28 0,-15 35 0,0 1 0,0-1 0,-1 1 0,1-1 0,-1 0 0,-1 0 0,1 0 0,-1 0 0,0 0 0,0 0 0,-1 0 0,0-11 0,-2-1 0,-1 0 0,-1 0 0,-1 0 0,0 1 0,-1-1 0,-10-17 0,13 29 0,0 1 0,0-1 0,-1 1 0,1 0 0,-1 0 0,-1 0 0,1 1 0,-1-1 0,1 1 0,-1 0 0,0 0 0,-1 1 0,1-1 0,-1 1 0,1 1 0,-1-1 0,0 1 0,0 0 0,0 0 0,-1 0 0,-5 0 0,-6 1-249,0 1-1,0 1 1,1 0-1,-20 5 1,35-6 131,-30 5-6708</inkml:trace>
+  <inkml:trace contextRef="#ctx0" brushRef="#br0" timeOffset="2906.35">657 302 24575,'-18'2'0,"1"0"0,1 1 0,-1 1 0,-27 9 0,9-2 0,19-6 0,1 2 0,0 0 0,-26 15 0,-17 9 0,28-16 0,1 2 0,0 1 0,-27 22 0,42-29 0,1 1 0,1 0 0,0 1 0,-20 28 0,-33 62 0,61-97 0,-6 11 0,1 0 0,0 0 0,2 1 0,0 0 0,0 0 0,2 1 0,0 0 0,2 0 0,0 0 0,1 0 0,0 0 0,2 1 0,1-1 0,0 0 0,7 37 0,-7-52 0,1 0 0,-1-1 0,1 1 0,-1-1 0,1 1 0,0-1 0,0 0 0,1 1 0,-1-1 0,1 0 0,-1-1 0,1 1 0,0 0 0,0-1 0,0 0 0,0 1 0,1-1 0,-1 0 0,1-1 0,-1 1 0,1-1 0,4 2 0,1-1 0,0 0 0,-1 0 0,1-1 0,0-1 0,0 1 0,0-1 0,0-1 0,15-2 0,-23 3 0,0 0 0,-1 0 0,1 0 0,-1 0 0,1-1 0,-1 1 0,1 0 0,0 0 0,-1 0 0,1-1 0,-1 1 0,1 0 0,-1-1 0,1 1 0,-1 0 0,0-1 0,1 1 0,-1-1 0,1 1 0,-1 0 0,0-1 0,1 1 0,-1-1 0,0 1 0,1-1 0,-1 1 0,0-1 0,0 0 0,0 1 0,0-1 0,1 1 0,-1-1 0,0 1 0,0-2 0,-1 0 0,1-1 0,-1 1 0,1 0 0,-1 0 0,0 0 0,0-1 0,0 1 0,0 0 0,-2-2 0,-30-37 0,33 41 0,0 0 0,0 0 0,-1-1 0,1 1 0,0 0 0,0 0 0,0 0 0,0 0 0,0 0 0,-1-1 0,1 1 0,0 0 0,0 0 0,0 0 0,-1 0 0,1 0 0,0 0 0,0 0 0,0 0 0,-1 0 0,1 0 0,0 0 0,0-1 0,-1 1 0,1 0 0,0 1 0,0-1 0,0 0 0,-1 0 0,1 0 0,0 0 0,0 0 0,-1 0 0,1 0 0,0 0 0,0 0 0,0 0 0,0 0 0,-1 1 0,1-1 0,0 0 0,0 0 0,0 0 0,0 0 0,-1 0 0,1 1 0,0-1 0,0 0 0,0 0 0,-4 17 0,3 19 0,12-6 0,-9-27 0,-1-1 0,1 1 0,-1 0 0,0 0 0,1 0 0,-1 0 0,-1 0 0,1 0 0,0 0 0,-1 0 0,0 1 0,1-1 0,-1 0 0,-1 0 0,1 0 0,-1 5 0,0-7 17,0 0 0,-1 1 0,1-1-1,-1 0 1,1 0 0,-1 0 0,1 0-1,-1-1 1,1 1 0,-1 0 0,0-1-1,1 1 1,-1-1 0,0 1 0,0-1-1,1 0 1,-1 0 0,-3 0 0,-38-1-691,32 1-336,-11-1-5816</inkml:trace>
 </inkml:ink>
 </file>
 

</xml_diff>